<commit_message>
chg: Added ACP and friendlies update
</commit_message>
<xml_diff>
--- a/UNDER DEVELOPMENT/CJTF D_G/OPAR CJTF DIRECTION AND GUIDANCE D11.docx
+++ b/UNDER DEVELOPMENT/CJTF D_G/OPAR CJTF DIRECTION AND GUIDANCE D11.docx
@@ -1,6 +1,6 @@
 
 <file path=word/document.xml><?xml version="1.0" encoding="utf-8"?>
-<w:document xmlns:wpc="http://schemas.microsoft.com/office/word/2010/wordprocessingCanvas" xmlns:cx="http://schemas.microsoft.com/office/drawing/2014/chartex" xmlns:cx1="http://schemas.microsoft.com/office/drawing/2015/9/8/chartex" xmlns:cx2="http://schemas.microsoft.com/office/drawing/2015/10/21/chartex" xmlns:cx3="http://schemas.microsoft.com/office/drawing/2016/5/9/chartex" xmlns:cx4="http://schemas.microsoft.com/office/drawing/2016/5/10/chartex" xmlns:cx5="http://schemas.microsoft.com/office/drawing/2016/5/11/chartex" xmlns:cx6="http://schemas.microsoft.com/office/drawing/2016/5/12/chartex" xmlns:cx7="http://schemas.microsoft.com/office/drawing/2016/5/13/chartex" xmlns:cx8="http://schemas.microsoft.com/office/drawing/2016/5/14/chartex" xmlns:mc="http://schemas.openxmlformats.org/markup-compatibility/2006" xmlns:aink="http://schemas.microsoft.com/office/drawing/2016/ink" xmlns:am3d="http://schemas.microsoft.com/office/drawing/2017/model3d" xmlns:o="urn:schemas-microsoft-com:office:office" xmlns:r="http://schemas.openxmlformats.org/officeDocument/2006/relationships" xmlns:m="http://schemas.openxmlformats.org/officeDocument/2006/math" xmlns:v="urn:schemas-microsoft-com:vml" xmlns:wp14="http://schemas.microsoft.com/office/word/2010/wordprocessingDrawing" xmlns:wp="http://schemas.openxmlformats.org/drawingml/2006/wordprocessingDrawing" xmlns:w10="urn:schemas-microsoft-com:office:word" xmlns:w="http://schemas.openxmlformats.org/wordprocessingml/2006/main" xmlns:w14="http://schemas.microsoft.com/office/word/2010/wordml" xmlns:w15="http://schemas.microsoft.com/office/word/2012/wordml" xmlns:w16cex="http://schemas.microsoft.com/office/word/2018/wordml/cex" xmlns:w16cid="http://schemas.microsoft.com/office/word/2016/wordml/cid" xmlns:w16="http://schemas.microsoft.com/office/word/2018/wordml" xmlns:w16se="http://schemas.microsoft.com/office/word/2015/wordml/symex" xmlns:wpg="http://schemas.microsoft.com/office/word/2010/wordprocessingGroup" xmlns:wpi="http://schemas.microsoft.com/office/word/2010/wordprocessingInk" xmlns:wne="http://schemas.microsoft.com/office/word/2006/wordml" xmlns:wps="http://schemas.microsoft.com/office/word/2010/wordprocessingShape" mc:Ignorable="w14 w15 w16se w16cid w16 w16cex wp14">
+<w:document xmlns:ve="http://schemas.openxmlformats.org/markup-compatibility/2006" xmlns:o="urn:schemas-microsoft-com:office:office" xmlns:r="http://schemas.openxmlformats.org/officeDocument/2006/relationships" xmlns:m="http://schemas.openxmlformats.org/officeDocument/2006/math" xmlns:v="urn:schemas-microsoft-com:vml" xmlns:wp="http://schemas.openxmlformats.org/drawingml/2006/wordprocessingDrawing" xmlns:w10="urn:schemas-microsoft-com:office:word" xmlns:w="http://schemas.openxmlformats.org/wordprocessingml/2006/main" xmlns:wne="http://schemas.microsoft.com/office/word/2006/wordml">
   <w:body>
     <w:p>
       <w:pPr>
@@ -18,7 +18,7 @@
           <w:noProof/>
         </w:rPr>
         <w:drawing>
-          <wp:inline distT="0" distB="0" distL="0" distR="0" wp14:anchorId="4BAD9F7C" wp14:editId="5ECC4118">
+          <wp:inline distT="0" distB="0" distL="0" distR="0">
             <wp:extent cx="2047875" cy="2047875"/>
             <wp:effectExtent l="0" t="0" r="0" b="0"/>
             <wp:docPr id="1" name="Bilde 1" descr="C:\Users\Frode\Downloads\OPAR CJTF_82_Logo.png"/>
@@ -312,7 +312,7 @@
           <w:noProof/>
         </w:rPr>
         <w:drawing>
-          <wp:inline distT="0" distB="0" distL="0" distR="0" wp14:anchorId="5CEA28E2" wp14:editId="1E2F46E9">
+          <wp:inline distT="0" distB="0" distL="0" distR="0">
             <wp:extent cx="4723500" cy="2552700"/>
             <wp:effectExtent l="19050" t="0" r="900" b="0"/>
             <wp:docPr id="3" name="Bilde 4"/>
@@ -527,7 +527,7 @@
           <w:noProof/>
         </w:rPr>
         <w:drawing>
-          <wp:inline distT="0" distB="0" distL="0" distR="0" wp14:anchorId="16C02633" wp14:editId="648625ED">
+          <wp:inline distT="0" distB="0" distL="0" distR="0">
             <wp:extent cx="5760720" cy="4362743"/>
             <wp:effectExtent l="19050" t="0" r="0" b="0"/>
             <wp:docPr id="5" name="Bilde 4"/>
@@ -1044,8 +1044,8 @@
           <w:noProof/>
         </w:rPr>
         <w:drawing>
-          <wp:inline distT="0" distB="0" distL="0" distR="0" wp14:anchorId="0969E62B" wp14:editId="3EAFB6C5">
-            <wp:extent cx="5760720" cy="4863278"/>
+          <wp:inline distT="0" distB="0" distL="0" distR="0">
+            <wp:extent cx="4552950" cy="3843662"/>
             <wp:effectExtent l="19050" t="0" r="0" b="0"/>
             <wp:docPr id="7" name="Bilde 7"/>
             <wp:cNvGraphicFramePr>
@@ -1070,7 +1070,7 @@
                   <pic:spPr bwMode="auto">
                     <a:xfrm>
                       <a:off x="0" y="0"/>
-                      <a:ext cx="5760720" cy="4863278"/>
+                      <a:ext cx="4551445" cy="3842391"/>
                     </a:xfrm>
                     <a:prstGeom prst="rect">
                       <a:avLst/>
@@ -1248,14 +1248,12 @@
         </w:rPr>
         <w:t xml:space="preserve"> D+</w:t>
       </w:r>
-      <w:proofErr w:type="gramStart"/>
       <w:r>
         <w:rPr>
           <w:lang w:val="en-US"/>
         </w:rPr>
         <w:t>10</w:t>
       </w:r>
-      <w:proofErr w:type="gramEnd"/>
     </w:p>
     <w:p>
       <w:pPr>
@@ -1308,7 +1306,6 @@
         <w:rPr>
           <w:lang w:val="en-US"/>
         </w:rPr>
-        <w:lastRenderedPageBreak/>
         <w:t>III Corps (Southern Sector)</w:t>
       </w:r>
     </w:p>
@@ -1349,6 +1346,7 @@
         <w:rPr>
           <w:lang w:val="en-US"/>
         </w:rPr>
+        <w:lastRenderedPageBreak/>
         <w:t>Direction and Guidance</w:t>
       </w:r>
     </w:p>
@@ -1387,30 +1385,19 @@
         <w:rPr>
           <w:lang w:val="en-US"/>
         </w:rPr>
-        <w:t>preparing for ground assault into SYRIA in PHASE 2.</w:t>
-      </w:r>
-    </w:p>
-    <w:p>
-      <w:pPr>
-        <w:pStyle w:val="Ingenmellomrom"/>
-        <w:ind w:left="720"/>
-        <w:rPr>
-          <w:lang w:val="en-US"/>
-        </w:rPr>
-      </w:pPr>
-    </w:p>
-    <w:p>
-      <w:pPr>
-        <w:pStyle w:val="Overskrift2"/>
-        <w:rPr>
-          <w:lang w:val="en-US"/>
-        </w:rPr>
-      </w:pPr>
-      <w:r>
-        <w:rPr>
-          <w:lang w:val="en-US"/>
-        </w:rPr>
-        <w:t>MCC:</w:t>
+        <w:t>preparing for gr</w:t>
+      </w:r>
+      <w:r>
+        <w:rPr>
+          <w:lang w:val="en-US"/>
+        </w:rPr>
+        <w:t>ound assault into SYRIA in phase</w:t>
+      </w:r>
+      <w:r>
+        <w:rPr>
+          <w:lang w:val="en-US"/>
+        </w:rPr>
+        <w:t xml:space="preserve"> 2.</w:t>
       </w:r>
     </w:p>
     <w:p>
@@ -1428,17 +1415,44 @@
         <w:rPr>
           <w:lang w:val="en-US"/>
         </w:rPr>
-        <w:t>Screen friendly operations from Russian units.</w:t>
-      </w:r>
-    </w:p>
-    <w:p>
-      <w:pPr>
-        <w:pStyle w:val="Ingenmellomrom"/>
-        <w:ind w:left="720"/>
-        <w:rPr>
-          <w:lang w:val="en-US"/>
-        </w:rPr>
-      </w:pPr>
+        <w:t>Prepare plan for phase 2</w:t>
+      </w:r>
+    </w:p>
+    <w:p>
+      <w:pPr>
+        <w:pStyle w:val="Ingenmellomrom"/>
+        <w:numPr>
+          <w:ilvl w:val="1"/>
+          <w:numId w:val="15"/>
+        </w:numPr>
+        <w:rPr>
+          <w:lang w:val="en-US"/>
+        </w:rPr>
+      </w:pPr>
+      <w:r>
+        <w:rPr>
+          <w:lang w:val="en-US"/>
+        </w:rPr>
+        <w:t>Submit CONOP (Concept of Operations) to CJTF HQ for approval</w:t>
+      </w:r>
+    </w:p>
+    <w:p>
+      <w:pPr>
+        <w:pStyle w:val="Ingenmellomrom"/>
+        <w:numPr>
+          <w:ilvl w:val="1"/>
+          <w:numId w:val="15"/>
+        </w:numPr>
+        <w:rPr>
+          <w:lang w:val="en-US"/>
+        </w:rPr>
+      </w:pPr>
+      <w:r>
+        <w:rPr>
+          <w:lang w:val="en-US"/>
+        </w:rPr>
+        <w:t>CONOP submitted NLT D+12.</w:t>
+      </w:r>
     </w:p>
     <w:p>
       <w:pPr>
@@ -1451,7 +1465,7 @@
         <w:rPr>
           <w:lang w:val="en-US"/>
         </w:rPr>
-        <w:t>JFACC:</w:t>
+        <w:t>MCC:</w:t>
       </w:r>
     </w:p>
     <w:p>
@@ -1469,22 +1483,8 @@
         <w:rPr>
           <w:lang w:val="en-US"/>
         </w:rPr>
-        <w:t>Priority of effort is on establishing Air Superiority</w:t>
-      </w:r>
-      <w:r>
-        <w:rPr>
-          <w:lang w:val="en-US"/>
-        </w:rPr>
-        <w:t xml:space="preserve"> in support of LCC in the northern </w:t>
-      </w:r>
-      <w:proofErr w:type="spellStart"/>
-      <w:r>
-        <w:rPr>
-          <w:lang w:val="en-US"/>
-        </w:rPr>
-        <w:t>secort</w:t>
-      </w:r>
-      <w:proofErr w:type="spellEnd"/>
+        <w:t>Screen friendly operations from Russian units.</w:t>
+      </w:r>
     </w:p>
     <w:p>
       <w:pPr>
@@ -1501,6 +1501,77 @@
         <w:rPr>
           <w:lang w:val="en-US"/>
         </w:rPr>
+        <w:t>BPT move CSG-72 operations box based on JFACC needs.</w:t>
+      </w:r>
+    </w:p>
+    <w:p>
+      <w:pPr>
+        <w:pStyle w:val="Ingenmellomrom"/>
+        <w:ind w:left="720"/>
+        <w:rPr>
+          <w:lang w:val="en-US"/>
+        </w:rPr>
+      </w:pPr>
+    </w:p>
+    <w:p>
+      <w:pPr>
+        <w:pStyle w:val="Overskrift2"/>
+        <w:rPr>
+          <w:lang w:val="en-US"/>
+        </w:rPr>
+      </w:pPr>
+      <w:r>
+        <w:rPr>
+          <w:lang w:val="en-US"/>
+        </w:rPr>
+        <w:t>JFACC:</w:t>
+      </w:r>
+    </w:p>
+    <w:p>
+      <w:pPr>
+        <w:pStyle w:val="Ingenmellomrom"/>
+        <w:numPr>
+          <w:ilvl w:val="0"/>
+          <w:numId w:val="15"/>
+        </w:numPr>
+        <w:rPr>
+          <w:lang w:val="en-US"/>
+        </w:rPr>
+      </w:pPr>
+      <w:r>
+        <w:rPr>
+          <w:lang w:val="en-US"/>
+        </w:rPr>
+        <w:t>Priority of effort is on establishing Air Superiority</w:t>
+      </w:r>
+      <w:r>
+        <w:rPr>
+          <w:lang w:val="en-US"/>
+        </w:rPr>
+        <w:t xml:space="preserve"> in support of LCC in the northern s</w:t>
+      </w:r>
+      <w:r>
+        <w:rPr>
+          <w:lang w:val="en-US"/>
+        </w:rPr>
+        <w:t>ector.</w:t>
+      </w:r>
+    </w:p>
+    <w:p>
+      <w:pPr>
+        <w:pStyle w:val="Ingenmellomrom"/>
+        <w:numPr>
+          <w:ilvl w:val="0"/>
+          <w:numId w:val="15"/>
+        </w:numPr>
+        <w:rPr>
+          <w:lang w:val="en-US"/>
+        </w:rPr>
+      </w:pPr>
+      <w:r>
+        <w:rPr>
+          <w:lang w:val="en-US"/>
+        </w:rPr>
         <w:t>Start shaping for phase 2 in the operation</w:t>
       </w:r>
     </w:p>
@@ -1519,66 +1590,25 @@
         <w:rPr>
           <w:lang w:val="en-US"/>
         </w:rPr>
-        <w:t>For support to LCC, support shaping effort for LCC by removing enemy long range artillery, C2, logistics and artillery</w:t>
-      </w:r>
-    </w:p>
-    <w:p>
-      <w:pPr>
-        <w:pStyle w:val="Ingenmellomrom"/>
-        <w:ind w:left="1440"/>
-        <w:rPr>
-          <w:lang w:val="en-US"/>
-        </w:rPr>
-      </w:pPr>
-    </w:p>
-    <w:p>
-      <w:pPr>
-        <w:pStyle w:val="Ingenmellomrom"/>
-        <w:ind w:left="720"/>
-        <w:rPr>
-          <w:lang w:val="en-US"/>
-        </w:rPr>
-      </w:pPr>
-    </w:p>
-    <w:p>
-      <w:pPr>
-        <w:pStyle w:val="Ingenmellomrom"/>
-        <w:ind w:left="720"/>
-        <w:rPr>
-          <w:lang w:val="en-US"/>
-        </w:rPr>
-      </w:pPr>
-    </w:p>
-    <w:p>
-      <w:pPr>
-        <w:pStyle w:val="Ingenmellomrom"/>
-        <w:ind w:left="720"/>
-        <w:rPr>
-          <w:lang w:val="en-US"/>
-        </w:rPr>
-      </w:pPr>
-    </w:p>
-    <w:p>
-      <w:pPr>
-        <w:pStyle w:val="Ingenmellomrom"/>
-        <w:ind w:left="720"/>
-        <w:rPr>
-          <w:lang w:val="en-US"/>
-        </w:rPr>
-      </w:pPr>
-    </w:p>
-    <w:p>
-      <w:pPr>
-        <w:pStyle w:val="Overskrift2"/>
-        <w:rPr>
-          <w:lang w:val="en-US"/>
-        </w:rPr>
-      </w:pPr>
-      <w:r>
-        <w:rPr>
-          <w:lang w:val="en-US"/>
-        </w:rPr>
-        <w:t>Diplomatic situation</w:t>
+        <w:t>For support to LCC, support shaping effort for LCC by removing enemy long range artillery,</w:t>
+      </w:r>
+      <w:r>
+        <w:rPr>
+          <w:lang w:val="en-US"/>
+        </w:rPr>
+        <w:t xml:space="preserve"> attack helicopters,</w:t>
+      </w:r>
+      <w:r>
+        <w:rPr>
+          <w:lang w:val="en-US"/>
+        </w:rPr>
+        <w:t xml:space="preserve"> C2, logistics and artillery</w:t>
+      </w:r>
+      <w:r>
+        <w:rPr>
+          <w:lang w:val="en-US"/>
+        </w:rPr>
+        <w:t>.</w:t>
       </w:r>
     </w:p>
     <w:p>
@@ -1596,13 +1626,145 @@
         <w:rPr>
           <w:lang w:val="en-US"/>
         </w:rPr>
-        <w:t>Syria is declared as</w:t>
-      </w:r>
-      <w:r>
-        <w:rPr>
-          <w:lang w:val="en-US"/>
-        </w:rPr>
-        <w:t xml:space="preserve"> enemy</w:t>
+        <w:t>Prepare plan for phase 2.</w:t>
+      </w:r>
+    </w:p>
+    <w:p>
+      <w:pPr>
+        <w:pStyle w:val="Ingenmellomrom"/>
+        <w:numPr>
+          <w:ilvl w:val="1"/>
+          <w:numId w:val="15"/>
+        </w:numPr>
+        <w:rPr>
+          <w:lang w:val="en-US"/>
+        </w:rPr>
+      </w:pPr>
+      <w:r>
+        <w:rPr>
+          <w:lang w:val="en-US"/>
+        </w:rPr>
+        <w:t>Revise priority on Joint Target List (JTL).</w:t>
+      </w:r>
+    </w:p>
+    <w:p>
+      <w:pPr>
+        <w:pStyle w:val="Ingenmellomrom"/>
+        <w:numPr>
+          <w:ilvl w:val="1"/>
+          <w:numId w:val="15"/>
+        </w:numPr>
+        <w:rPr>
+          <w:lang w:val="en-US"/>
+        </w:rPr>
+      </w:pPr>
+      <w:r>
+        <w:rPr>
+          <w:lang w:val="en-US"/>
+        </w:rPr>
+        <w:t>Plan need to take into account support to LCC (CAS, AR and CAP) and Air Interdiction campaign for targets at JTL.</w:t>
+      </w:r>
+    </w:p>
+    <w:p>
+      <w:pPr>
+        <w:pStyle w:val="Ingenmellomrom"/>
+        <w:numPr>
+          <w:ilvl w:val="1"/>
+          <w:numId w:val="15"/>
+        </w:numPr>
+        <w:rPr>
+          <w:lang w:val="en-US"/>
+        </w:rPr>
+      </w:pPr>
+      <w:r>
+        <w:rPr>
+          <w:lang w:val="en-US"/>
+        </w:rPr>
+        <w:t>Submit CONOP (Concept of Operations) to CJTF HQ for approval.</w:t>
+      </w:r>
+    </w:p>
+    <w:p>
+      <w:pPr>
+        <w:pStyle w:val="Ingenmellomrom"/>
+        <w:numPr>
+          <w:ilvl w:val="2"/>
+          <w:numId w:val="15"/>
+        </w:numPr>
+        <w:rPr>
+          <w:lang w:val="en-US"/>
+        </w:rPr>
+      </w:pPr>
+      <w:r>
+        <w:rPr>
+          <w:lang w:val="en-US"/>
+        </w:rPr>
+        <w:t>CONOP can contain options to fly through neutral territory</w:t>
+      </w:r>
+      <w:r>
+        <w:rPr>
+          <w:lang w:val="en-US"/>
+        </w:rPr>
+        <w:t>.</w:t>
+      </w:r>
+    </w:p>
+    <w:p>
+      <w:pPr>
+        <w:pStyle w:val="Ingenmellomrom"/>
+        <w:numPr>
+          <w:ilvl w:val="2"/>
+          <w:numId w:val="15"/>
+        </w:numPr>
+        <w:rPr>
+          <w:lang w:val="en-US"/>
+        </w:rPr>
+      </w:pPr>
+      <w:r>
+        <w:rPr>
+          <w:lang w:val="en-US"/>
+        </w:rPr>
+        <w:t>CONOP can contain options for attacking adversary’s</w:t>
+      </w:r>
+      <w:r>
+        <w:rPr>
+          <w:lang w:val="en-US"/>
+        </w:rPr>
+        <w:t xml:space="preserve"> posing a threat to the phase.</w:t>
+      </w:r>
+    </w:p>
+    <w:p>
+      <w:pPr>
+        <w:pStyle w:val="Ingenmellomrom"/>
+        <w:numPr>
+          <w:ilvl w:val="2"/>
+          <w:numId w:val="15"/>
+        </w:numPr>
+        <w:rPr>
+          <w:lang w:val="en-US"/>
+        </w:rPr>
+      </w:pPr>
+      <w:r>
+        <w:rPr>
+          <w:lang w:val="en-US"/>
+        </w:rPr>
+        <w:t>CONOP can contain request for MCC to move CSG-72 operations box</w:t>
+      </w:r>
+    </w:p>
+    <w:p>
+      <w:pPr>
+        <w:pStyle w:val="Ingenmellomrom"/>
+        <w:numPr>
+          <w:ilvl w:val="2"/>
+          <w:numId w:val="15"/>
+        </w:numPr>
+        <w:rPr>
+          <w:lang w:val="en-US"/>
+        </w:rPr>
+      </w:pPr>
+      <w:r>
+        <w:rPr>
+          <w:lang w:val="en-US"/>
+        </w:rPr>
+        <w:t>CONOP can contain request to SOCC for observation posts for target acquisition in enemy territory</w:t>
       </w:r>
     </w:p>
     <w:p>
@@ -1620,13 +1782,59 @@
         <w:rPr>
           <w:lang w:val="en-US"/>
         </w:rPr>
-        <w:t>Russia is declared as</w:t>
-      </w:r>
-      <w:r>
-        <w:rPr>
-          <w:lang w:val="en-US"/>
-        </w:rPr>
-        <w:t xml:space="preserve"> adversary</w:t>
+        <w:t>Prepare contingency plans for striking Syrian WMD at short notice</w:t>
+      </w:r>
+      <w:r>
+        <w:rPr>
+          <w:lang w:val="en-US"/>
+        </w:rPr>
+        <w:t xml:space="preserve"> (regardless of phase)</w:t>
+      </w:r>
+      <w:r>
+        <w:rPr>
+          <w:lang w:val="en-US"/>
+        </w:rPr>
+        <w:t>.</w:t>
+      </w:r>
+    </w:p>
+    <w:p>
+      <w:pPr>
+        <w:pStyle w:val="Ingenmellomrom"/>
+        <w:numPr>
+          <w:ilvl w:val="1"/>
+          <w:numId w:val="15"/>
+        </w:numPr>
+        <w:rPr>
+          <w:lang w:val="en-US"/>
+        </w:rPr>
+      </w:pPr>
+      <w:r>
+        <w:rPr>
+          <w:lang w:val="en-US"/>
+        </w:rPr>
+        <w:t>ALR: EXTREME approved for such a plan.</w:t>
+      </w:r>
+    </w:p>
+    <w:p>
+      <w:pPr>
+        <w:pStyle w:val="Ingenmellomrom"/>
+        <w:rPr>
+          <w:lang w:val="en-US"/>
+        </w:rPr>
+      </w:pPr>
+    </w:p>
+    <w:p>
+      <w:pPr>
+        <w:pStyle w:val="Overskrift2"/>
+        <w:rPr>
+          <w:lang w:val="en-US"/>
+        </w:rPr>
+      </w:pPr>
+      <w:r>
+        <w:rPr>
+          <w:lang w:val="en-US"/>
+        </w:rPr>
+        <w:t>VIS:</w:t>
       </w:r>
     </w:p>
     <w:p>
@@ -1644,7 +1852,79 @@
         <w:rPr>
           <w:lang w:val="en-US"/>
         </w:rPr>
-        <w:t>Jordan is declared as neutral</w:t>
+        <w:t>Make a recommendation for start of phase 2, on the following conditions:</w:t>
+      </w:r>
+    </w:p>
+    <w:p>
+      <w:pPr>
+        <w:pStyle w:val="Ingenmellomrom"/>
+        <w:numPr>
+          <w:ilvl w:val="1"/>
+          <w:numId w:val="15"/>
+        </w:numPr>
+        <w:rPr>
+          <w:lang w:val="en-US"/>
+        </w:rPr>
+      </w:pPr>
+      <w:r>
+        <w:rPr>
+          <w:lang w:val="en-US"/>
+        </w:rPr>
+        <w:t>Favorable air superiority in northern sector</w:t>
+      </w:r>
+    </w:p>
+    <w:p>
+      <w:pPr>
+        <w:pStyle w:val="Ingenmellomrom"/>
+        <w:numPr>
+          <w:ilvl w:val="1"/>
+          <w:numId w:val="15"/>
+        </w:numPr>
+        <w:rPr>
+          <w:lang w:val="en-US"/>
+        </w:rPr>
+      </w:pPr>
+      <w:r>
+        <w:rPr>
+          <w:lang w:val="en-US"/>
+        </w:rPr>
+        <w:t>Syrian long range artillery (MLRS) in northern sector reduced with 75%</w:t>
+      </w:r>
+    </w:p>
+    <w:p>
+      <w:pPr>
+        <w:pStyle w:val="Ingenmellomrom"/>
+        <w:numPr>
+          <w:ilvl w:val="1"/>
+          <w:numId w:val="15"/>
+        </w:numPr>
+        <w:rPr>
+          <w:lang w:val="en-US"/>
+        </w:rPr>
+      </w:pPr>
+      <w:r>
+        <w:rPr>
+          <w:lang w:val="en-US"/>
+        </w:rPr>
+        <w:t>Syrian artillery in  northern sector reduced with 50%</w:t>
+      </w:r>
+    </w:p>
+    <w:p>
+      <w:pPr>
+        <w:pStyle w:val="Ingenmellomrom"/>
+        <w:numPr>
+          <w:ilvl w:val="1"/>
+          <w:numId w:val="15"/>
+        </w:numPr>
+        <w:rPr>
+          <w:lang w:val="en-US"/>
+        </w:rPr>
+      </w:pPr>
+      <w:r>
+        <w:rPr>
+          <w:lang w:val="en-US"/>
+        </w:rPr>
+        <w:t>Syrian attack helicopters reduced with 50%</w:t>
       </w:r>
     </w:p>
     <w:p>
@@ -1662,7 +1942,134 @@
         <w:rPr>
           <w:lang w:val="en-US"/>
         </w:rPr>
-        <w:t>Lebanon is declared as neutral</w:t>
+        <w:t xml:space="preserve">Support JFACC with recommendations for phase 2 </w:t>
+      </w:r>
+    </w:p>
+    <w:p>
+      <w:pPr>
+        <w:pStyle w:val="Ingenmellomrom"/>
+        <w:rPr>
+          <w:lang w:val="en-US"/>
+        </w:rPr>
+      </w:pPr>
+    </w:p>
+    <w:p>
+      <w:pPr>
+        <w:pStyle w:val="Ingenmellomrom"/>
+        <w:ind w:firstLine="576"/>
+        <w:rPr>
+          <w:lang w:val="en-US"/>
+        </w:rPr>
+      </w:pPr>
+      <w:r>
+        <w:rPr>
+          <w:lang w:val="en-US"/>
+        </w:rPr>
+        <w:t>Definition of northern sector units: 1</w:t>
+      </w:r>
+      <w:r>
+        <w:rPr>
+          <w:vertAlign w:val="superscript"/>
+          <w:lang w:val="en-US"/>
+        </w:rPr>
+        <w:t>st</w:t>
+      </w:r>
+      <w:r>
+        <w:rPr>
+          <w:lang w:val="en-US"/>
+        </w:rPr>
+        <w:t xml:space="preserve"> Corps and 2</w:t>
+      </w:r>
+      <w:r>
+        <w:rPr>
+          <w:vertAlign w:val="superscript"/>
+          <w:lang w:val="en-US"/>
+        </w:rPr>
+        <w:t>nd</w:t>
+      </w:r>
+      <w:r>
+        <w:rPr>
+          <w:lang w:val="en-US"/>
+        </w:rPr>
+        <w:t xml:space="preserve"> Corps.</w:t>
+      </w:r>
+    </w:p>
+    <w:p>
+      <w:pPr>
+        <w:pStyle w:val="Ingenmellomrom"/>
+        <w:ind w:left="720"/>
+        <w:rPr>
+          <w:lang w:val="en-US"/>
+        </w:rPr>
+      </w:pPr>
+    </w:p>
+    <w:p>
+      <w:pPr>
+        <w:pStyle w:val="Ingenmellomrom"/>
+        <w:ind w:left="720"/>
+        <w:rPr>
+          <w:lang w:val="en-US"/>
+        </w:rPr>
+      </w:pPr>
+    </w:p>
+    <w:p>
+      <w:pPr>
+        <w:pStyle w:val="Ingenmellomrom"/>
+        <w:ind w:left="720"/>
+        <w:rPr>
+          <w:lang w:val="en-US"/>
+        </w:rPr>
+      </w:pPr>
+    </w:p>
+    <w:p>
+      <w:pPr>
+        <w:pStyle w:val="Ingenmellomrom"/>
+        <w:ind w:left="720"/>
+        <w:rPr>
+          <w:lang w:val="en-US"/>
+        </w:rPr>
+      </w:pPr>
+    </w:p>
+    <w:p>
+      <w:pPr>
+        <w:pStyle w:val="Ingenmellomrom"/>
+        <w:ind w:left="720"/>
+        <w:rPr>
+          <w:lang w:val="en-US"/>
+        </w:rPr>
+      </w:pPr>
+    </w:p>
+    <w:p>
+      <w:pPr>
+        <w:pStyle w:val="Ingenmellomrom"/>
+        <w:ind w:left="720"/>
+        <w:rPr>
+          <w:lang w:val="en-US"/>
+        </w:rPr>
+      </w:pPr>
+    </w:p>
+    <w:p>
+      <w:pPr>
+        <w:pStyle w:val="Ingenmellomrom"/>
+        <w:ind w:left="720"/>
+        <w:rPr>
+          <w:lang w:val="en-US"/>
+        </w:rPr>
+      </w:pPr>
+    </w:p>
+    <w:p>
+      <w:pPr>
+        <w:pStyle w:val="Overskrift2"/>
+        <w:rPr>
+          <w:lang w:val="en-US"/>
+        </w:rPr>
+      </w:pPr>
+      <w:r>
+        <w:rPr>
+          <w:lang w:val="en-US"/>
+        </w:rPr>
+        <w:lastRenderedPageBreak/>
+        <w:t>Diplomatic situation</w:t>
       </w:r>
     </w:p>
     <w:p>
@@ -1680,7 +2087,13 @@
         <w:rPr>
           <w:lang w:val="en-US"/>
         </w:rPr>
-        <w:t>Turkey is declared as friendly</w:t>
+        <w:t>Syria is declared as</w:t>
+      </w:r>
+      <w:r>
+        <w:rPr>
+          <w:lang w:val="en-US"/>
+        </w:rPr>
+        <w:t xml:space="preserve"> enemy</w:t>
       </w:r>
     </w:p>
     <w:p>
@@ -1698,16 +2111,14 @@
         <w:rPr>
           <w:lang w:val="en-US"/>
         </w:rPr>
-        <w:t xml:space="preserve">Israel is declared as </w:t>
-      </w:r>
-      <w:proofErr w:type="gramStart"/>
-      <w:r>
-        <w:rPr>
-          <w:lang w:val="en-US"/>
-        </w:rPr>
-        <w:t>friendly</w:t>
-      </w:r>
-      <w:proofErr w:type="gramEnd"/>
+        <w:t>Russia is declared as</w:t>
+      </w:r>
+      <w:r>
+        <w:rPr>
+          <w:lang w:val="en-US"/>
+        </w:rPr>
+        <w:t xml:space="preserve"> adversary</w:t>
+      </w:r>
     </w:p>
     <w:p>
       <w:pPr>
@@ -1724,16 +2135,86 @@
         <w:rPr>
           <w:lang w:val="en-US"/>
         </w:rPr>
-        <w:t xml:space="preserve">China is declared as </w:t>
-      </w:r>
-      <w:proofErr w:type="gramStart"/>
-      <w:r>
-        <w:rPr>
-          <w:lang w:val="en-US"/>
-        </w:rPr>
-        <w:t>adversary</w:t>
-      </w:r>
-      <w:proofErr w:type="gramEnd"/>
+        <w:t>Jordan is declared as neutral</w:t>
+      </w:r>
+    </w:p>
+    <w:p>
+      <w:pPr>
+        <w:pStyle w:val="Ingenmellomrom"/>
+        <w:numPr>
+          <w:ilvl w:val="0"/>
+          <w:numId w:val="15"/>
+        </w:numPr>
+        <w:rPr>
+          <w:lang w:val="en-US"/>
+        </w:rPr>
+      </w:pPr>
+      <w:r>
+        <w:rPr>
+          <w:lang w:val="en-US"/>
+        </w:rPr>
+        <w:t>Lebanon is declared as neutral</w:t>
+      </w:r>
+    </w:p>
+    <w:p>
+      <w:pPr>
+        <w:pStyle w:val="Ingenmellomrom"/>
+        <w:numPr>
+          <w:ilvl w:val="0"/>
+          <w:numId w:val="15"/>
+        </w:numPr>
+        <w:rPr>
+          <w:lang w:val="en-US"/>
+        </w:rPr>
+      </w:pPr>
+      <w:r>
+        <w:rPr>
+          <w:lang w:val="en-US"/>
+        </w:rPr>
+        <w:t>Turkey is declared as friendly</w:t>
+      </w:r>
+    </w:p>
+    <w:p>
+      <w:pPr>
+        <w:pStyle w:val="Ingenmellomrom"/>
+        <w:numPr>
+          <w:ilvl w:val="0"/>
+          <w:numId w:val="15"/>
+        </w:numPr>
+        <w:rPr>
+          <w:lang w:val="en-US"/>
+        </w:rPr>
+      </w:pPr>
+      <w:r>
+        <w:rPr>
+          <w:lang w:val="en-US"/>
+        </w:rPr>
+        <w:t xml:space="preserve">Israel is declared as </w:t>
+      </w:r>
+      <w:r>
+        <w:rPr>
+          <w:lang w:val="en-US"/>
+        </w:rPr>
+        <w:t>friendly</w:t>
+      </w:r>
+    </w:p>
+    <w:p>
+      <w:pPr>
+        <w:pStyle w:val="Ingenmellomrom"/>
+        <w:numPr>
+          <w:ilvl w:val="0"/>
+          <w:numId w:val="15"/>
+        </w:numPr>
+        <w:rPr>
+          <w:lang w:val="en-US"/>
+        </w:rPr>
+      </w:pPr>
+      <w:r>
+        <w:rPr>
+          <w:lang w:val="en-US"/>
+        </w:rPr>
+        <w:t>China is declared as adversary</w:t>
+      </w:r>
     </w:p>
     <w:p>
       <w:pPr>
@@ -1881,7 +2362,7 @@
 </file>
 
 <file path=word/endnotes.xml><?xml version="1.0" encoding="utf-8"?>
-<w:endnotes xmlns:wpc="http://schemas.microsoft.com/office/word/2010/wordprocessingCanvas" xmlns:cx="http://schemas.microsoft.com/office/drawing/2014/chartex" xmlns:cx1="http://schemas.microsoft.com/office/drawing/2015/9/8/chartex" xmlns:cx2="http://schemas.microsoft.com/office/drawing/2015/10/21/chartex" xmlns:cx3="http://schemas.microsoft.com/office/drawing/2016/5/9/chartex" xmlns:cx4="http://schemas.microsoft.com/office/drawing/2016/5/10/chartex" xmlns:cx5="http://schemas.microsoft.com/office/drawing/2016/5/11/chartex" xmlns:cx6="http://schemas.microsoft.com/office/drawing/2016/5/12/chartex" xmlns:cx7="http://schemas.microsoft.com/office/drawing/2016/5/13/chartex" xmlns:cx8="http://schemas.microsoft.com/office/drawing/2016/5/14/chartex" xmlns:mc="http://schemas.openxmlformats.org/markup-compatibility/2006" xmlns:aink="http://schemas.microsoft.com/office/drawing/2016/ink" xmlns:am3d="http://schemas.microsoft.com/office/drawing/2017/model3d" xmlns:o="urn:schemas-microsoft-com:office:office" xmlns:r="http://schemas.openxmlformats.org/officeDocument/2006/relationships" xmlns:m="http://schemas.openxmlformats.org/officeDocument/2006/math" xmlns:v="urn:schemas-microsoft-com:vml" xmlns:wp14="http://schemas.microsoft.com/office/word/2010/wordprocessingDrawing" xmlns:wp="http://schemas.openxmlformats.org/drawingml/2006/wordprocessingDrawing" xmlns:w10="urn:schemas-microsoft-com:office:word" xmlns:w="http://schemas.openxmlformats.org/wordprocessingml/2006/main" xmlns:w14="http://schemas.microsoft.com/office/word/2010/wordml" xmlns:w15="http://schemas.microsoft.com/office/word/2012/wordml" xmlns:w16cex="http://schemas.microsoft.com/office/word/2018/wordml/cex" xmlns:w16cid="http://schemas.microsoft.com/office/word/2016/wordml/cid" xmlns:w16="http://schemas.microsoft.com/office/word/2018/wordml" xmlns:w16se="http://schemas.microsoft.com/office/word/2015/wordml/symex" xmlns:wpg="http://schemas.microsoft.com/office/word/2010/wordprocessingGroup" xmlns:wpi="http://schemas.microsoft.com/office/word/2010/wordprocessingInk" xmlns:wne="http://schemas.microsoft.com/office/word/2006/wordml" xmlns:wps="http://schemas.microsoft.com/office/word/2010/wordprocessingShape" mc:Ignorable="w14 w15 w16se w16cid w16 w16cex wp14">
+<w:endnotes xmlns:ve="http://schemas.openxmlformats.org/markup-compatibility/2006" xmlns:o="urn:schemas-microsoft-com:office:office" xmlns:r="http://schemas.openxmlformats.org/officeDocument/2006/relationships" xmlns:m="http://schemas.openxmlformats.org/officeDocument/2006/math" xmlns:v="urn:schemas-microsoft-com:vml" xmlns:wp="http://schemas.openxmlformats.org/drawingml/2006/wordprocessingDrawing" xmlns:w10="urn:schemas-microsoft-com:office:word" xmlns:w="http://schemas.openxmlformats.org/wordprocessingml/2006/main" xmlns:wne="http://schemas.microsoft.com/office/word/2006/wordml">
   <w:endnote w:type="separator" w:id="-1">
     <w:p>
       <w:pPr>
@@ -1906,7 +2387,7 @@
 </file>
 
 <file path=word/footer1.xml><?xml version="1.0" encoding="utf-8"?>
-<w:ftr xmlns:wpc="http://schemas.microsoft.com/office/word/2010/wordprocessingCanvas" xmlns:cx="http://schemas.microsoft.com/office/drawing/2014/chartex" xmlns:cx1="http://schemas.microsoft.com/office/drawing/2015/9/8/chartex" xmlns:cx2="http://schemas.microsoft.com/office/drawing/2015/10/21/chartex" xmlns:cx3="http://schemas.microsoft.com/office/drawing/2016/5/9/chartex" xmlns:cx4="http://schemas.microsoft.com/office/drawing/2016/5/10/chartex" xmlns:cx5="http://schemas.microsoft.com/office/drawing/2016/5/11/chartex" xmlns:cx6="http://schemas.microsoft.com/office/drawing/2016/5/12/chartex" xmlns:cx7="http://schemas.microsoft.com/office/drawing/2016/5/13/chartex" xmlns:cx8="http://schemas.microsoft.com/office/drawing/2016/5/14/chartex" xmlns:mc="http://schemas.openxmlformats.org/markup-compatibility/2006" xmlns:aink="http://schemas.microsoft.com/office/drawing/2016/ink" xmlns:am3d="http://schemas.microsoft.com/office/drawing/2017/model3d" xmlns:o="urn:schemas-microsoft-com:office:office" xmlns:r="http://schemas.openxmlformats.org/officeDocument/2006/relationships" xmlns:m="http://schemas.openxmlformats.org/officeDocument/2006/math" xmlns:v="urn:schemas-microsoft-com:vml" xmlns:wp14="http://schemas.microsoft.com/office/word/2010/wordprocessingDrawing" xmlns:wp="http://schemas.openxmlformats.org/drawingml/2006/wordprocessingDrawing" xmlns:w10="urn:schemas-microsoft-com:office:word" xmlns:w="http://schemas.openxmlformats.org/wordprocessingml/2006/main" xmlns:w14="http://schemas.microsoft.com/office/word/2010/wordml" xmlns:w15="http://schemas.microsoft.com/office/word/2012/wordml" xmlns:w16cex="http://schemas.microsoft.com/office/word/2018/wordml/cex" xmlns:w16cid="http://schemas.microsoft.com/office/word/2016/wordml/cid" xmlns:w16="http://schemas.microsoft.com/office/word/2018/wordml" xmlns:w16se="http://schemas.microsoft.com/office/word/2015/wordml/symex" xmlns:wpg="http://schemas.microsoft.com/office/word/2010/wordprocessingGroup" xmlns:wpi="http://schemas.microsoft.com/office/word/2010/wordprocessingInk" xmlns:wne="http://schemas.microsoft.com/office/word/2006/wordml" xmlns:wps="http://schemas.microsoft.com/office/word/2010/wordprocessingShape" mc:Ignorable="w14 w15 w16se w16cid w16 w16cex wp14">
+<w:ftr xmlns:ve="http://schemas.openxmlformats.org/markup-compatibility/2006" xmlns:o="urn:schemas-microsoft-com:office:office" xmlns:r="http://schemas.openxmlformats.org/officeDocument/2006/relationships" xmlns:m="http://schemas.openxmlformats.org/officeDocument/2006/math" xmlns:v="urn:schemas-microsoft-com:vml" xmlns:wp="http://schemas.openxmlformats.org/drawingml/2006/wordprocessingDrawing" xmlns:w10="urn:schemas-microsoft-com:office:word" xmlns:w="http://schemas.openxmlformats.org/wordprocessingml/2006/main" xmlns:wne="http://schemas.microsoft.com/office/word/2006/wordml">
   <w:p>
     <w:pPr>
       <w:pStyle w:val="Bunntekst"/>
@@ -1959,7 +2440,7 @@
 </file>
 
 <file path=word/footnotes.xml><?xml version="1.0" encoding="utf-8"?>
-<w:footnotes xmlns:wpc="http://schemas.microsoft.com/office/word/2010/wordprocessingCanvas" xmlns:cx="http://schemas.microsoft.com/office/drawing/2014/chartex" xmlns:cx1="http://schemas.microsoft.com/office/drawing/2015/9/8/chartex" xmlns:cx2="http://schemas.microsoft.com/office/drawing/2015/10/21/chartex" xmlns:cx3="http://schemas.microsoft.com/office/drawing/2016/5/9/chartex" xmlns:cx4="http://schemas.microsoft.com/office/drawing/2016/5/10/chartex" xmlns:cx5="http://schemas.microsoft.com/office/drawing/2016/5/11/chartex" xmlns:cx6="http://schemas.microsoft.com/office/drawing/2016/5/12/chartex" xmlns:cx7="http://schemas.microsoft.com/office/drawing/2016/5/13/chartex" xmlns:cx8="http://schemas.microsoft.com/office/drawing/2016/5/14/chartex" xmlns:mc="http://schemas.openxmlformats.org/markup-compatibility/2006" xmlns:aink="http://schemas.microsoft.com/office/drawing/2016/ink" xmlns:am3d="http://schemas.microsoft.com/office/drawing/2017/model3d" xmlns:o="urn:schemas-microsoft-com:office:office" xmlns:r="http://schemas.openxmlformats.org/officeDocument/2006/relationships" xmlns:m="http://schemas.openxmlformats.org/officeDocument/2006/math" xmlns:v="urn:schemas-microsoft-com:vml" xmlns:wp14="http://schemas.microsoft.com/office/word/2010/wordprocessingDrawing" xmlns:wp="http://schemas.openxmlformats.org/drawingml/2006/wordprocessingDrawing" xmlns:w10="urn:schemas-microsoft-com:office:word" xmlns:w="http://schemas.openxmlformats.org/wordprocessingml/2006/main" xmlns:w14="http://schemas.microsoft.com/office/word/2010/wordml" xmlns:w15="http://schemas.microsoft.com/office/word/2012/wordml" xmlns:w16cex="http://schemas.microsoft.com/office/word/2018/wordml/cex" xmlns:w16cid="http://schemas.microsoft.com/office/word/2016/wordml/cid" xmlns:w16="http://schemas.microsoft.com/office/word/2018/wordml" xmlns:w16se="http://schemas.microsoft.com/office/word/2015/wordml/symex" xmlns:wpg="http://schemas.microsoft.com/office/word/2010/wordprocessingGroup" xmlns:wpi="http://schemas.microsoft.com/office/word/2010/wordprocessingInk" xmlns:wne="http://schemas.microsoft.com/office/word/2006/wordml" xmlns:wps="http://schemas.microsoft.com/office/word/2010/wordprocessingShape" mc:Ignorable="w14 w15 w16se w16cid w16 w16cex wp14">
+<w:footnotes xmlns:ve="http://schemas.openxmlformats.org/markup-compatibility/2006" xmlns:o="urn:schemas-microsoft-com:office:office" xmlns:r="http://schemas.openxmlformats.org/officeDocument/2006/relationships" xmlns:m="http://schemas.openxmlformats.org/officeDocument/2006/math" xmlns:v="urn:schemas-microsoft-com:vml" xmlns:wp="http://schemas.openxmlformats.org/drawingml/2006/wordprocessingDrawing" xmlns:w10="urn:schemas-microsoft-com:office:word" xmlns:w="http://schemas.openxmlformats.org/wordprocessingml/2006/main" xmlns:wne="http://schemas.microsoft.com/office/word/2006/wordml">
   <w:footnote w:type="separator" w:id="-1">
     <w:p>
       <w:pPr>
@@ -1984,7 +2465,7 @@
 </file>
 
 <file path=word/header1.xml><?xml version="1.0" encoding="utf-8"?>
-<w:hdr xmlns:wpc="http://schemas.microsoft.com/office/word/2010/wordprocessingCanvas" xmlns:cx="http://schemas.microsoft.com/office/drawing/2014/chartex" xmlns:cx1="http://schemas.microsoft.com/office/drawing/2015/9/8/chartex" xmlns:cx2="http://schemas.microsoft.com/office/drawing/2015/10/21/chartex" xmlns:cx3="http://schemas.microsoft.com/office/drawing/2016/5/9/chartex" xmlns:cx4="http://schemas.microsoft.com/office/drawing/2016/5/10/chartex" xmlns:cx5="http://schemas.microsoft.com/office/drawing/2016/5/11/chartex" xmlns:cx6="http://schemas.microsoft.com/office/drawing/2016/5/12/chartex" xmlns:cx7="http://schemas.microsoft.com/office/drawing/2016/5/13/chartex" xmlns:cx8="http://schemas.microsoft.com/office/drawing/2016/5/14/chartex" xmlns:mc="http://schemas.openxmlformats.org/markup-compatibility/2006" xmlns:aink="http://schemas.microsoft.com/office/drawing/2016/ink" xmlns:am3d="http://schemas.microsoft.com/office/drawing/2017/model3d" xmlns:o="urn:schemas-microsoft-com:office:office" xmlns:r="http://schemas.openxmlformats.org/officeDocument/2006/relationships" xmlns:m="http://schemas.openxmlformats.org/officeDocument/2006/math" xmlns:v="urn:schemas-microsoft-com:vml" xmlns:wp14="http://schemas.microsoft.com/office/word/2010/wordprocessingDrawing" xmlns:wp="http://schemas.openxmlformats.org/drawingml/2006/wordprocessingDrawing" xmlns:w10="urn:schemas-microsoft-com:office:word" xmlns:w="http://schemas.openxmlformats.org/wordprocessingml/2006/main" xmlns:w14="http://schemas.microsoft.com/office/word/2010/wordml" xmlns:w15="http://schemas.microsoft.com/office/word/2012/wordml" xmlns:w16cex="http://schemas.microsoft.com/office/word/2018/wordml/cex" xmlns:w16cid="http://schemas.microsoft.com/office/word/2016/wordml/cid" xmlns:w16="http://schemas.microsoft.com/office/word/2018/wordml" xmlns:w16se="http://schemas.microsoft.com/office/word/2015/wordml/symex" xmlns:wpg="http://schemas.microsoft.com/office/word/2010/wordprocessingGroup" xmlns:wpi="http://schemas.microsoft.com/office/word/2010/wordprocessingInk" xmlns:wne="http://schemas.microsoft.com/office/word/2006/wordml" xmlns:wps="http://schemas.microsoft.com/office/word/2010/wordprocessingShape" mc:Ignorable="w14 w15 w16se w16cid w16 w16cex wp14">
+<w:hdr xmlns:ve="http://schemas.openxmlformats.org/markup-compatibility/2006" xmlns:o="urn:schemas-microsoft-com:office:office" xmlns:r="http://schemas.openxmlformats.org/officeDocument/2006/relationships" xmlns:m="http://schemas.openxmlformats.org/officeDocument/2006/math" xmlns:v="urn:schemas-microsoft-com:vml" xmlns:wp="http://schemas.openxmlformats.org/drawingml/2006/wordprocessingDrawing" xmlns:w10="urn:schemas-microsoft-com:office:word" xmlns:w="http://schemas.openxmlformats.org/wordprocessingml/2006/main" xmlns:wne="http://schemas.microsoft.com/office/word/2006/wordml">
   <w:p>
     <w:pPr>
       <w:pStyle w:val="Topptekst"/>
@@ -2067,8 +2548,8 @@
 </file>
 
 <file path=word/numbering.xml><?xml version="1.0" encoding="utf-8"?>
-<w:numbering xmlns:wpc="http://schemas.microsoft.com/office/word/2010/wordprocessingCanvas" xmlns:cx="http://schemas.microsoft.com/office/drawing/2014/chartex" xmlns:cx1="http://schemas.microsoft.com/office/drawing/2015/9/8/chartex" xmlns:cx2="http://schemas.microsoft.com/office/drawing/2015/10/21/chartex" xmlns:cx3="http://schemas.microsoft.com/office/drawing/2016/5/9/chartex" xmlns:cx4="http://schemas.microsoft.com/office/drawing/2016/5/10/chartex" xmlns:cx5="http://schemas.microsoft.com/office/drawing/2016/5/11/chartex" xmlns:cx6="http://schemas.microsoft.com/office/drawing/2016/5/12/chartex" xmlns:cx7="http://schemas.microsoft.com/office/drawing/2016/5/13/chartex" xmlns:cx8="http://schemas.microsoft.com/office/drawing/2016/5/14/chartex" xmlns:mc="http://schemas.openxmlformats.org/markup-compatibility/2006" xmlns:aink="http://schemas.microsoft.com/office/drawing/2016/ink" xmlns:am3d="http://schemas.microsoft.com/office/drawing/2017/model3d" xmlns:o="urn:schemas-microsoft-com:office:office" xmlns:r="http://schemas.openxmlformats.org/officeDocument/2006/relationships" xmlns:m="http://schemas.openxmlformats.org/officeDocument/2006/math" xmlns:v="urn:schemas-microsoft-com:vml" xmlns:wp14="http://schemas.microsoft.com/office/word/2010/wordprocessingDrawing" xmlns:wp="http://schemas.openxmlformats.org/drawingml/2006/wordprocessingDrawing" xmlns:w10="urn:schemas-microsoft-com:office:word" xmlns:w="http://schemas.openxmlformats.org/wordprocessingml/2006/main" xmlns:w14="http://schemas.microsoft.com/office/word/2010/wordml" xmlns:w15="http://schemas.microsoft.com/office/word/2012/wordml" xmlns:w16cex="http://schemas.microsoft.com/office/word/2018/wordml/cex" xmlns:w16cid="http://schemas.microsoft.com/office/word/2016/wordml/cid" xmlns:w16="http://schemas.microsoft.com/office/word/2018/wordml" xmlns:w16se="http://schemas.microsoft.com/office/word/2015/wordml/symex" xmlns:wpg="http://schemas.microsoft.com/office/word/2010/wordprocessingGroup" xmlns:wpi="http://schemas.microsoft.com/office/word/2010/wordprocessingInk" xmlns:wne="http://schemas.microsoft.com/office/word/2006/wordml" xmlns:wps="http://schemas.microsoft.com/office/word/2010/wordprocessingShape" mc:Ignorable="w14 w15 w16se w16cid w16 w16cex wp14">
-  <w:abstractNum w:abstractNumId="0" w15:restartNumberingAfterBreak="0">
+<w:numbering xmlns:ve="http://schemas.openxmlformats.org/markup-compatibility/2006" xmlns:o="urn:schemas-microsoft-com:office:office" xmlns:r="http://schemas.openxmlformats.org/officeDocument/2006/relationships" xmlns:m="http://schemas.openxmlformats.org/officeDocument/2006/math" xmlns:v="urn:schemas-microsoft-com:vml" xmlns:wp="http://schemas.openxmlformats.org/drawingml/2006/wordprocessingDrawing" xmlns:w10="urn:schemas-microsoft-com:office:word" xmlns:w="http://schemas.openxmlformats.org/wordprocessingml/2006/main" xmlns:wne="http://schemas.microsoft.com/office/word/2006/wordml">
+  <w:abstractNum w:abstractNumId="0">
     <w:nsid w:val="0286783A"/>
     <w:multiLevelType w:val="multilevel"/>
     <w:tmpl w:val="0414001F"/>
@@ -2154,7 +2635,7 @@
       </w:pPr>
     </w:lvl>
   </w:abstractNum>
-  <w:abstractNum w:abstractNumId="1" w15:restartNumberingAfterBreak="0">
+  <w:abstractNum w:abstractNumId="1">
     <w:nsid w:val="046C5EF6"/>
     <w:multiLevelType w:val="hybridMultilevel"/>
     <w:tmpl w:val="9BE89262"/>
@@ -2267,7 +2748,7 @@
       </w:rPr>
     </w:lvl>
   </w:abstractNum>
-  <w:abstractNum w:abstractNumId="2" w15:restartNumberingAfterBreak="0">
+  <w:abstractNum w:abstractNumId="2">
     <w:nsid w:val="07D11FDF"/>
     <w:multiLevelType w:val="hybridMultilevel"/>
     <w:tmpl w:val="D5E08842"/>
@@ -2353,7 +2834,7 @@
       </w:pPr>
     </w:lvl>
   </w:abstractNum>
-  <w:abstractNum w:abstractNumId="3" w15:restartNumberingAfterBreak="0">
+  <w:abstractNum w:abstractNumId="3">
     <w:nsid w:val="07EB6340"/>
     <w:multiLevelType w:val="multilevel"/>
     <w:tmpl w:val="227A2586"/>
@@ -2439,7 +2920,7 @@
       </w:pPr>
     </w:lvl>
   </w:abstractNum>
-  <w:abstractNum w:abstractNumId="4" w15:restartNumberingAfterBreak="0">
+  <w:abstractNum w:abstractNumId="4">
     <w:nsid w:val="20657828"/>
     <w:multiLevelType w:val="hybridMultilevel"/>
     <w:tmpl w:val="E0942C4C"/>
@@ -2579,7 +3060,7 @@
       </w:rPr>
     </w:lvl>
   </w:abstractNum>
-  <w:abstractNum w:abstractNumId="5" w15:restartNumberingAfterBreak="0">
+  <w:abstractNum w:abstractNumId="5">
     <w:nsid w:val="2C8A72A3"/>
     <w:multiLevelType w:val="hybridMultilevel"/>
     <w:tmpl w:val="F7D0B292"/>
@@ -2692,7 +3173,7 @@
       </w:rPr>
     </w:lvl>
   </w:abstractNum>
-  <w:abstractNum w:abstractNumId="6" w15:restartNumberingAfterBreak="0">
+  <w:abstractNum w:abstractNumId="6">
     <w:nsid w:val="2FA86E0D"/>
     <w:multiLevelType w:val="hybridMultilevel"/>
     <w:tmpl w:val="56A801DE"/>
@@ -2805,7 +3286,7 @@
       </w:rPr>
     </w:lvl>
   </w:abstractNum>
-  <w:abstractNum w:abstractNumId="7" w15:restartNumberingAfterBreak="0">
+  <w:abstractNum w:abstractNumId="7">
     <w:nsid w:val="3B7D7506"/>
     <w:multiLevelType w:val="hybridMultilevel"/>
     <w:tmpl w:val="93B40306"/>
@@ -2832,7 +3313,7 @@
         <w:rFonts w:ascii="Courier New" w:hAnsi="Courier New" w:cs="Courier New" w:hint="default"/>
       </w:rPr>
     </w:lvl>
-    <w:lvl w:ilvl="2" w:tplc="04140005" w:tentative="1">
+    <w:lvl w:ilvl="2" w:tplc="04140005">
       <w:start w:val="1"/>
       <w:numFmt w:val="bullet"/>
       <w:lvlText w:val=""/>
@@ -2917,7 +3398,7 @@
       </w:rPr>
     </w:lvl>
   </w:abstractNum>
-  <w:abstractNum w:abstractNumId="8" w15:restartNumberingAfterBreak="0">
+  <w:abstractNum w:abstractNumId="8">
     <w:nsid w:val="420A3B66"/>
     <w:multiLevelType w:val="multilevel"/>
     <w:tmpl w:val="3E9AF27C"/>
@@ -3012,7 +3493,7 @@
       </w:pPr>
     </w:lvl>
   </w:abstractNum>
-  <w:abstractNum w:abstractNumId="9" w15:restartNumberingAfterBreak="0">
+  <w:abstractNum w:abstractNumId="9">
     <w:nsid w:val="4D811BA2"/>
     <w:multiLevelType w:val="hybridMultilevel"/>
     <w:tmpl w:val="35F084A4"/>
@@ -3125,7 +3606,7 @@
       </w:rPr>
     </w:lvl>
   </w:abstractNum>
-  <w:abstractNum w:abstractNumId="10" w15:restartNumberingAfterBreak="0">
+  <w:abstractNum w:abstractNumId="10">
     <w:nsid w:val="531647F0"/>
     <w:multiLevelType w:val="hybridMultilevel"/>
     <w:tmpl w:val="063A2130"/>
@@ -3237,7 +3718,7 @@
       </w:rPr>
     </w:lvl>
   </w:abstractNum>
-  <w:abstractNum w:abstractNumId="11" w15:restartNumberingAfterBreak="0">
+  <w:abstractNum w:abstractNumId="11">
     <w:nsid w:val="5FD95DF6"/>
     <w:multiLevelType w:val="hybridMultilevel"/>
     <w:tmpl w:val="B1A471F6"/>
@@ -3350,7 +3831,7 @@
       </w:rPr>
     </w:lvl>
   </w:abstractNum>
-  <w:abstractNum w:abstractNumId="12" w15:restartNumberingAfterBreak="0">
+  <w:abstractNum w:abstractNumId="12">
     <w:nsid w:val="6776756D"/>
     <w:multiLevelType w:val="hybridMultilevel"/>
     <w:tmpl w:val="389ADED2"/>
@@ -3439,7 +3920,7 @@
       </w:pPr>
     </w:lvl>
   </w:abstractNum>
-  <w:abstractNum w:abstractNumId="13" w15:restartNumberingAfterBreak="0">
+  <w:abstractNum w:abstractNumId="13">
     <w:nsid w:val="6887542B"/>
     <w:multiLevelType w:val="multilevel"/>
     <w:tmpl w:val="C9789F88"/>
@@ -3525,7 +4006,7 @@
       </w:pPr>
     </w:lvl>
   </w:abstractNum>
-  <w:abstractNum w:abstractNumId="14" w15:restartNumberingAfterBreak="0">
+  <w:abstractNum w:abstractNumId="14">
     <w:nsid w:val="715C2943"/>
     <w:multiLevelType w:val="hybridMultilevel"/>
     <w:tmpl w:val="39364502"/>
@@ -3638,7 +4119,7 @@
       </w:rPr>
     </w:lvl>
   </w:abstractNum>
-  <w:abstractNum w:abstractNumId="15" w15:restartNumberingAfterBreak="0">
+  <w:abstractNum w:abstractNumId="15">
     <w:nsid w:val="7BF65D85"/>
     <w:multiLevelType w:val="hybridMultilevel"/>
     <w:tmpl w:val="CA20E9DA"/>
@@ -3803,7 +4284,7 @@
 </file>
 
 <file path=word/styles.xml><?xml version="1.0" encoding="utf-8"?>
-<w:styles xmlns:mc="http://schemas.openxmlformats.org/markup-compatibility/2006" xmlns:r="http://schemas.openxmlformats.org/officeDocument/2006/relationships" xmlns:w="http://schemas.openxmlformats.org/wordprocessingml/2006/main" xmlns:w14="http://schemas.microsoft.com/office/word/2010/wordml" xmlns:w15="http://schemas.microsoft.com/office/word/2012/wordml" xmlns:w16cex="http://schemas.microsoft.com/office/word/2018/wordml/cex" xmlns:w16cid="http://schemas.microsoft.com/office/word/2016/wordml/cid" xmlns:w16="http://schemas.microsoft.com/office/word/2018/wordml" xmlns:w16se="http://schemas.microsoft.com/office/word/2015/wordml/symex" mc:Ignorable="w14 w15 w16se w16cid w16 w16cex">
+<w:styles xmlns:r="http://schemas.openxmlformats.org/officeDocument/2006/relationships" xmlns:w="http://schemas.openxmlformats.org/wordprocessingml/2006/main">
   <w:docDefaults>
     <w:rPrDefault>
       <w:rPr>
@@ -3819,383 +4300,144 @@
       </w:pPr>
     </w:pPrDefault>
   </w:docDefaults>
-  <w:latentStyles w:defLockedState="0" w:defUIPriority="99" w:defSemiHidden="0" w:defUnhideWhenUsed="0" w:defQFormat="0" w:count="376">
-    <w:lsdException w:name="Normal" w:uiPriority="0" w:qFormat="1"/>
-    <w:lsdException w:name="heading 1" w:uiPriority="9" w:qFormat="1"/>
-    <w:lsdException w:name="heading 2" w:semiHidden="1" w:uiPriority="9" w:unhideWhenUsed="1" w:qFormat="1"/>
-    <w:lsdException w:name="heading 3" w:semiHidden="1" w:uiPriority="9" w:unhideWhenUsed="1" w:qFormat="1"/>
-    <w:lsdException w:name="heading 4" w:semiHidden="1" w:uiPriority="9" w:unhideWhenUsed="1" w:qFormat="1"/>
-    <w:lsdException w:name="heading 5" w:semiHidden="1" w:uiPriority="9" w:unhideWhenUsed="1" w:qFormat="1"/>
-    <w:lsdException w:name="heading 6" w:semiHidden="1" w:uiPriority="9" w:unhideWhenUsed="1" w:qFormat="1"/>
-    <w:lsdException w:name="heading 7" w:semiHidden="1" w:uiPriority="9" w:unhideWhenUsed="1" w:qFormat="1"/>
-    <w:lsdException w:name="heading 8" w:semiHidden="1" w:uiPriority="9" w:unhideWhenUsed="1" w:qFormat="1"/>
-    <w:lsdException w:name="heading 9" w:semiHidden="1" w:uiPriority="9" w:unhideWhenUsed="1" w:qFormat="1"/>
-    <w:lsdException w:name="index 1" w:semiHidden="1" w:unhideWhenUsed="1"/>
-    <w:lsdException w:name="index 2" w:semiHidden="1" w:unhideWhenUsed="1"/>
-    <w:lsdException w:name="index 3" w:semiHidden="1" w:unhideWhenUsed="1"/>
-    <w:lsdException w:name="index 4" w:semiHidden="1" w:unhideWhenUsed="1"/>
-    <w:lsdException w:name="index 5" w:semiHidden="1" w:unhideWhenUsed="1"/>
-    <w:lsdException w:name="index 6" w:semiHidden="1" w:unhideWhenUsed="1"/>
-    <w:lsdException w:name="index 7" w:semiHidden="1" w:unhideWhenUsed="1"/>
-    <w:lsdException w:name="index 8" w:semiHidden="1" w:unhideWhenUsed="1"/>
-    <w:lsdException w:name="index 9" w:semiHidden="1" w:unhideWhenUsed="1"/>
-    <w:lsdException w:name="toc 1" w:semiHidden="1" w:uiPriority="39" w:unhideWhenUsed="1"/>
-    <w:lsdException w:name="toc 2" w:semiHidden="1" w:uiPriority="39" w:unhideWhenUsed="1"/>
-    <w:lsdException w:name="toc 3" w:semiHidden="1" w:uiPriority="39" w:unhideWhenUsed="1"/>
-    <w:lsdException w:name="toc 4" w:semiHidden="1" w:uiPriority="39" w:unhideWhenUsed="1"/>
-    <w:lsdException w:name="toc 5" w:semiHidden="1" w:uiPriority="39" w:unhideWhenUsed="1"/>
-    <w:lsdException w:name="toc 6" w:semiHidden="1" w:uiPriority="39" w:unhideWhenUsed="1"/>
-    <w:lsdException w:name="toc 7" w:semiHidden="1" w:uiPriority="39" w:unhideWhenUsed="1"/>
-    <w:lsdException w:name="toc 8" w:semiHidden="1" w:uiPriority="39" w:unhideWhenUsed="1"/>
-    <w:lsdException w:name="toc 9" w:semiHidden="1" w:uiPriority="39" w:unhideWhenUsed="1"/>
-    <w:lsdException w:name="Normal Indent" w:semiHidden="1" w:unhideWhenUsed="1"/>
-    <w:lsdException w:name="footnote text" w:semiHidden="1" w:unhideWhenUsed="1"/>
-    <w:lsdException w:name="annotation text" w:semiHidden="1" w:unhideWhenUsed="1"/>
-    <w:lsdException w:name="header" w:semiHidden="1" w:unhideWhenUsed="1"/>
-    <w:lsdException w:name="footer" w:semiHidden="1" w:unhideWhenUsed="1"/>
-    <w:lsdException w:name="index heading" w:semiHidden="1" w:unhideWhenUsed="1"/>
-    <w:lsdException w:name="caption" w:semiHidden="1" w:uiPriority="35" w:unhideWhenUsed="1" w:qFormat="1"/>
-    <w:lsdException w:name="table of figures" w:semiHidden="1" w:unhideWhenUsed="1"/>
-    <w:lsdException w:name="envelope address" w:semiHidden="1" w:unhideWhenUsed="1"/>
-    <w:lsdException w:name="envelope return" w:semiHidden="1" w:unhideWhenUsed="1"/>
-    <w:lsdException w:name="footnote reference" w:semiHidden="1" w:unhideWhenUsed="1"/>
-    <w:lsdException w:name="annotation reference" w:semiHidden="1" w:unhideWhenUsed="1"/>
-    <w:lsdException w:name="line number" w:semiHidden="1" w:unhideWhenUsed="1"/>
-    <w:lsdException w:name="page number" w:semiHidden="1" w:unhideWhenUsed="1"/>
-    <w:lsdException w:name="endnote reference" w:semiHidden="1" w:unhideWhenUsed="1"/>
-    <w:lsdException w:name="endnote text" w:semiHidden="1" w:unhideWhenUsed="1"/>
-    <w:lsdException w:name="table of authorities" w:semiHidden="1" w:unhideWhenUsed="1"/>
-    <w:lsdException w:name="macro" w:semiHidden="1" w:unhideWhenUsed="1"/>
-    <w:lsdException w:name="toa heading" w:semiHidden="1" w:unhideWhenUsed="1"/>
-    <w:lsdException w:name="List" w:semiHidden="1" w:unhideWhenUsed="1"/>
-    <w:lsdException w:name="List Bullet" w:semiHidden="1" w:unhideWhenUsed="1"/>
-    <w:lsdException w:name="List Number" w:semiHidden="1" w:unhideWhenUsed="1"/>
-    <w:lsdException w:name="List 2" w:semiHidden="1" w:unhideWhenUsed="1"/>
-    <w:lsdException w:name="List 3" w:semiHidden="1" w:unhideWhenUsed="1"/>
-    <w:lsdException w:name="List 4" w:semiHidden="1" w:unhideWhenUsed="1"/>
-    <w:lsdException w:name="List 5" w:semiHidden="1" w:unhideWhenUsed="1"/>
-    <w:lsdException w:name="List Bullet 2" w:semiHidden="1" w:unhideWhenUsed="1"/>
-    <w:lsdException w:name="List Bullet 3" w:semiHidden="1" w:unhideWhenUsed="1"/>
-    <w:lsdException w:name="List Bullet 4" w:semiHidden="1" w:unhideWhenUsed="1"/>
-    <w:lsdException w:name="List Bullet 5" w:semiHidden="1" w:unhideWhenUsed="1"/>
-    <w:lsdException w:name="List Number 2" w:semiHidden="1" w:unhideWhenUsed="1"/>
-    <w:lsdException w:name="List Number 3" w:semiHidden="1" w:unhideWhenUsed="1"/>
-    <w:lsdException w:name="List Number 4" w:semiHidden="1" w:unhideWhenUsed="1"/>
-    <w:lsdException w:name="List Number 5" w:semiHidden="1" w:unhideWhenUsed="1"/>
-    <w:lsdException w:name="Title" w:uiPriority="10" w:qFormat="1"/>
-    <w:lsdException w:name="Closing" w:semiHidden="1" w:unhideWhenUsed="1"/>
-    <w:lsdException w:name="Signature" w:semiHidden="1" w:unhideWhenUsed="1"/>
-    <w:lsdException w:name="Default Paragraph Font" w:semiHidden="1" w:uiPriority="1" w:unhideWhenUsed="1"/>
-    <w:lsdException w:name="Body Text" w:semiHidden="1" w:unhideWhenUsed="1"/>
-    <w:lsdException w:name="Body Text Indent" w:semiHidden="1" w:unhideWhenUsed="1"/>
-    <w:lsdException w:name="List Continue" w:semiHidden="1" w:unhideWhenUsed="1"/>
-    <w:lsdException w:name="List Continue 2" w:semiHidden="1" w:unhideWhenUsed="1"/>
-    <w:lsdException w:name="List Continue 3" w:semiHidden="1" w:unhideWhenUsed="1"/>
-    <w:lsdException w:name="List Continue 4" w:semiHidden="1" w:unhideWhenUsed="1"/>
-    <w:lsdException w:name="List Continue 5" w:semiHidden="1" w:unhideWhenUsed="1"/>
-    <w:lsdException w:name="Message Header" w:semiHidden="1" w:unhideWhenUsed="1"/>
-    <w:lsdException w:name="Subtitle" w:uiPriority="11" w:qFormat="1"/>
-    <w:lsdException w:name="Salutation" w:semiHidden="1" w:unhideWhenUsed="1"/>
-    <w:lsdException w:name="Date" w:semiHidden="1" w:unhideWhenUsed="1"/>
-    <w:lsdException w:name="Body Text First Indent" w:semiHidden="1" w:unhideWhenUsed="1"/>
-    <w:lsdException w:name="Body Text First Indent 2" w:semiHidden="1" w:unhideWhenUsed="1"/>
-    <w:lsdException w:name="Note Heading" w:semiHidden="1" w:unhideWhenUsed="1"/>
-    <w:lsdException w:name="Body Text 2" w:semiHidden="1" w:unhideWhenUsed="1"/>
-    <w:lsdException w:name="Body Text 3" w:semiHidden="1" w:unhideWhenUsed="1"/>
-    <w:lsdException w:name="Body Text Indent 2" w:semiHidden="1" w:unhideWhenUsed="1"/>
-    <w:lsdException w:name="Body Text Indent 3" w:semiHidden="1" w:unhideWhenUsed="1"/>
-    <w:lsdException w:name="Block Text" w:semiHidden="1" w:unhideWhenUsed="1"/>
-    <w:lsdException w:name="Hyperlink" w:semiHidden="1" w:unhideWhenUsed="1"/>
-    <w:lsdException w:name="FollowedHyperlink" w:semiHidden="1" w:unhideWhenUsed="1"/>
-    <w:lsdException w:name="Strong" w:uiPriority="22" w:qFormat="1"/>
-    <w:lsdException w:name="Emphasis" w:uiPriority="20" w:qFormat="1"/>
-    <w:lsdException w:name="Document Map" w:semiHidden="1" w:unhideWhenUsed="1"/>
-    <w:lsdException w:name="Plain Text" w:semiHidden="1" w:unhideWhenUsed="1"/>
-    <w:lsdException w:name="E-mail Signature" w:semiHidden="1" w:unhideWhenUsed="1"/>
-    <w:lsdException w:name="HTML Top of Form" w:semiHidden="1" w:unhideWhenUsed="1"/>
-    <w:lsdException w:name="HTML Bottom of Form" w:semiHidden="1" w:unhideWhenUsed="1"/>
-    <w:lsdException w:name="Normal (Web)" w:semiHidden="1" w:unhideWhenUsed="1"/>
-    <w:lsdException w:name="HTML Acronym" w:semiHidden="1" w:unhideWhenUsed="1"/>
-    <w:lsdException w:name="HTML Address" w:semiHidden="1" w:unhideWhenUsed="1"/>
-    <w:lsdException w:name="HTML Cite" w:semiHidden="1" w:unhideWhenUsed="1"/>
-    <w:lsdException w:name="HTML Code" w:semiHidden="1" w:unhideWhenUsed="1"/>
-    <w:lsdException w:name="HTML Definition" w:semiHidden="1" w:unhideWhenUsed="1"/>
-    <w:lsdException w:name="HTML Keyboard" w:semiHidden="1" w:unhideWhenUsed="1"/>
-    <w:lsdException w:name="HTML Preformatted" w:semiHidden="1" w:unhideWhenUsed="1"/>
-    <w:lsdException w:name="HTML Sample" w:semiHidden="1" w:unhideWhenUsed="1"/>
-    <w:lsdException w:name="HTML Typewriter" w:semiHidden="1" w:unhideWhenUsed="1"/>
-    <w:lsdException w:name="HTML Variable" w:semiHidden="1" w:unhideWhenUsed="1"/>
-    <w:lsdException w:name="Normal Table" w:semiHidden="1" w:unhideWhenUsed="1"/>
-    <w:lsdException w:name="annotation subject" w:semiHidden="1" w:unhideWhenUsed="1"/>
-    <w:lsdException w:name="No List" w:semiHidden="1" w:unhideWhenUsed="1"/>
-    <w:lsdException w:name="Outline List 1" w:semiHidden="1" w:unhideWhenUsed="1"/>
-    <w:lsdException w:name="Outline List 2" w:semiHidden="1" w:unhideWhenUsed="1"/>
-    <w:lsdException w:name="Outline List 3" w:semiHidden="1" w:unhideWhenUsed="1"/>
-    <w:lsdException w:name="Table Simple 1" w:semiHidden="1" w:unhideWhenUsed="1"/>
-    <w:lsdException w:name="Table Simple 2" w:semiHidden="1" w:unhideWhenUsed="1"/>
-    <w:lsdException w:name="Table Simple 3" w:semiHidden="1" w:unhideWhenUsed="1"/>
-    <w:lsdException w:name="Table Classic 1" w:semiHidden="1" w:unhideWhenUsed="1"/>
-    <w:lsdException w:name="Table Classic 2" w:semiHidden="1" w:unhideWhenUsed="1"/>
-    <w:lsdException w:name="Table Classic 3" w:semiHidden="1" w:unhideWhenUsed="1"/>
-    <w:lsdException w:name="Table Classic 4" w:semiHidden="1" w:unhideWhenUsed="1"/>
-    <w:lsdException w:name="Table Colorful 1" w:semiHidden="1" w:unhideWhenUsed="1"/>
-    <w:lsdException w:name="Table Colorful 2" w:semiHidden="1" w:unhideWhenUsed="1"/>
-    <w:lsdException w:name="Table Colorful 3" w:semiHidden="1" w:unhideWhenUsed="1"/>
-    <w:lsdException w:name="Table Columns 1" w:semiHidden="1" w:unhideWhenUsed="1"/>
-    <w:lsdException w:name="Table Columns 2" w:semiHidden="1" w:unhideWhenUsed="1"/>
-    <w:lsdException w:name="Table Columns 3" w:semiHidden="1" w:unhideWhenUsed="1"/>
-    <w:lsdException w:name="Table Columns 4" w:semiHidden="1" w:unhideWhenUsed="1"/>
-    <w:lsdException w:name="Table Columns 5" w:semiHidden="1" w:unhideWhenUsed="1"/>
-    <w:lsdException w:name="Table Grid 1" w:semiHidden="1" w:unhideWhenUsed="1"/>
-    <w:lsdException w:name="Table Grid 2" w:semiHidden="1" w:unhideWhenUsed="1"/>
-    <w:lsdException w:name="Table Grid 3" w:semiHidden="1" w:unhideWhenUsed="1"/>
-    <w:lsdException w:name="Table Grid 4" w:semiHidden="1" w:unhideWhenUsed="1"/>
-    <w:lsdException w:name="Table Grid 5" w:semiHidden="1" w:unhideWhenUsed="1"/>
-    <w:lsdException w:name="Table Grid 6" w:semiHidden="1" w:unhideWhenUsed="1"/>
-    <w:lsdException w:name="Table Grid 7" w:semiHidden="1" w:unhideWhenUsed="1"/>
-    <w:lsdException w:name="Table Grid 8" w:semiHidden="1" w:unhideWhenUsed="1"/>
-    <w:lsdException w:name="Table List 1" w:semiHidden="1" w:unhideWhenUsed="1"/>
-    <w:lsdException w:name="Table List 2" w:semiHidden="1" w:unhideWhenUsed="1"/>
-    <w:lsdException w:name="Table List 3" w:semiHidden="1" w:unhideWhenUsed="1"/>
-    <w:lsdException w:name="Table List 4" w:semiHidden="1" w:unhideWhenUsed="1"/>
-    <w:lsdException w:name="Table List 5" w:semiHidden="1" w:unhideWhenUsed="1"/>
-    <w:lsdException w:name="Table List 6" w:semiHidden="1" w:unhideWhenUsed="1"/>
-    <w:lsdException w:name="Table List 7" w:semiHidden="1" w:unhideWhenUsed="1"/>
-    <w:lsdException w:name="Table List 8" w:semiHidden="1" w:unhideWhenUsed="1"/>
-    <w:lsdException w:name="Table 3D effects 1" w:semiHidden="1" w:unhideWhenUsed="1"/>
-    <w:lsdException w:name="Table 3D effects 2" w:semiHidden="1" w:unhideWhenUsed="1"/>
-    <w:lsdException w:name="Table 3D effects 3" w:semiHidden="1" w:unhideWhenUsed="1"/>
-    <w:lsdException w:name="Table Contemporary" w:semiHidden="1" w:unhideWhenUsed="1"/>
-    <w:lsdException w:name="Table Elegant" w:semiHidden="1" w:unhideWhenUsed="1"/>
-    <w:lsdException w:name="Table Professional" w:semiHidden="1" w:unhideWhenUsed="1"/>
-    <w:lsdException w:name="Table Subtle 1" w:semiHidden="1" w:unhideWhenUsed="1"/>
-    <w:lsdException w:name="Table Subtle 2" w:semiHidden="1" w:unhideWhenUsed="1"/>
-    <w:lsdException w:name="Table Web 1" w:semiHidden="1" w:unhideWhenUsed="1"/>
-    <w:lsdException w:name="Table Web 2" w:semiHidden="1" w:unhideWhenUsed="1"/>
-    <w:lsdException w:name="Table Web 3" w:semiHidden="1" w:unhideWhenUsed="1"/>
-    <w:lsdException w:name="Balloon Text" w:semiHidden="1" w:unhideWhenUsed="1"/>
-    <w:lsdException w:name="Table Grid" w:semiHidden="1" w:uiPriority="59" w:unhideWhenUsed="1"/>
-    <w:lsdException w:name="Table Theme" w:semiHidden="1" w:unhideWhenUsed="1"/>
-    <w:lsdException w:name="Placeholder Text" w:semiHidden="1"/>
-    <w:lsdException w:name="No Spacing" w:uiPriority="1" w:qFormat="1"/>
-    <w:lsdException w:name="Light Shading" w:uiPriority="60"/>
-    <w:lsdException w:name="Light List" w:uiPriority="61"/>
-    <w:lsdException w:name="Light Grid" w:uiPriority="62"/>
-    <w:lsdException w:name="Medium Shading 1" w:uiPriority="63"/>
-    <w:lsdException w:name="Medium Shading 2" w:uiPriority="64"/>
-    <w:lsdException w:name="Medium List 1" w:uiPriority="65"/>
-    <w:lsdException w:name="Medium List 2" w:uiPriority="66"/>
-    <w:lsdException w:name="Medium Grid 1" w:uiPriority="67"/>
-    <w:lsdException w:name="Medium Grid 2" w:uiPriority="68"/>
-    <w:lsdException w:name="Medium Grid 3" w:uiPriority="69"/>
-    <w:lsdException w:name="Dark List" w:uiPriority="70"/>
-    <w:lsdException w:name="Colorful Shading" w:uiPriority="71"/>
-    <w:lsdException w:name="Colorful List" w:uiPriority="72"/>
-    <w:lsdException w:name="Colorful Grid" w:uiPriority="73"/>
-    <w:lsdException w:name="Light Shading Accent 1" w:uiPriority="60"/>
-    <w:lsdException w:name="Light List Accent 1" w:uiPriority="61"/>
-    <w:lsdException w:name="Light Grid Accent 1" w:uiPriority="62"/>
-    <w:lsdException w:name="Medium Shading 1 Accent 1" w:uiPriority="63"/>
-    <w:lsdException w:name="Medium Shading 2 Accent 1" w:uiPriority="64"/>
-    <w:lsdException w:name="Medium List 1 Accent 1" w:uiPriority="65"/>
-    <w:lsdException w:name="Revision" w:semiHidden="1"/>
-    <w:lsdException w:name="List Paragraph" w:uiPriority="34" w:qFormat="1"/>
-    <w:lsdException w:name="Quote" w:uiPriority="29" w:qFormat="1"/>
-    <w:lsdException w:name="Intense Quote" w:uiPriority="30" w:qFormat="1"/>
-    <w:lsdException w:name="Medium List 2 Accent 1" w:uiPriority="66"/>
-    <w:lsdException w:name="Medium Grid 1 Accent 1" w:uiPriority="67"/>
-    <w:lsdException w:name="Medium Grid 2 Accent 1" w:uiPriority="68"/>
-    <w:lsdException w:name="Medium Grid 3 Accent 1" w:uiPriority="69"/>
-    <w:lsdException w:name="Dark List Accent 1" w:uiPriority="70"/>
-    <w:lsdException w:name="Colorful Shading Accent 1" w:uiPriority="71"/>
-    <w:lsdException w:name="Colorful List Accent 1" w:uiPriority="72"/>
-    <w:lsdException w:name="Colorful Grid Accent 1" w:uiPriority="73"/>
-    <w:lsdException w:name="Light Shading Accent 2" w:uiPriority="60"/>
-    <w:lsdException w:name="Light List Accent 2" w:uiPriority="61"/>
-    <w:lsdException w:name="Light Grid Accent 2" w:uiPriority="62"/>
-    <w:lsdException w:name="Medium Shading 1 Accent 2" w:uiPriority="63"/>
-    <w:lsdException w:name="Medium Shading 2 Accent 2" w:uiPriority="64"/>
-    <w:lsdException w:name="Medium List 1 Accent 2" w:uiPriority="65"/>
-    <w:lsdException w:name="Medium List 2 Accent 2" w:uiPriority="66"/>
-    <w:lsdException w:name="Medium Grid 1 Accent 2" w:uiPriority="67"/>
-    <w:lsdException w:name="Medium Grid 2 Accent 2" w:uiPriority="68"/>
-    <w:lsdException w:name="Medium Grid 3 Accent 2" w:uiPriority="69"/>
-    <w:lsdException w:name="Dark List Accent 2" w:uiPriority="70"/>
-    <w:lsdException w:name="Colorful Shading Accent 2" w:uiPriority="71"/>
-    <w:lsdException w:name="Colorful List Accent 2" w:uiPriority="72"/>
-    <w:lsdException w:name="Colorful Grid Accent 2" w:uiPriority="73"/>
-    <w:lsdException w:name="Light Shading Accent 3" w:uiPriority="60"/>
-    <w:lsdException w:name="Light List Accent 3" w:uiPriority="61"/>
-    <w:lsdException w:name="Light Grid Accent 3" w:uiPriority="62"/>
-    <w:lsdException w:name="Medium Shading 1 Accent 3" w:uiPriority="63"/>
-    <w:lsdException w:name="Medium Shading 2 Accent 3" w:uiPriority="64"/>
-    <w:lsdException w:name="Medium List 1 Accent 3" w:uiPriority="65"/>
-    <w:lsdException w:name="Medium List 2 Accent 3" w:uiPriority="66"/>
-    <w:lsdException w:name="Medium Grid 1 Accent 3" w:uiPriority="67"/>
-    <w:lsdException w:name="Medium Grid 2 Accent 3" w:uiPriority="68"/>
-    <w:lsdException w:name="Medium Grid 3 Accent 3" w:uiPriority="69"/>
-    <w:lsdException w:name="Dark List Accent 3" w:uiPriority="70"/>
-    <w:lsdException w:name="Colorful Shading Accent 3" w:uiPriority="71"/>
-    <w:lsdException w:name="Colorful List Accent 3" w:uiPriority="72"/>
-    <w:lsdException w:name="Colorful Grid Accent 3" w:uiPriority="73"/>
-    <w:lsdException w:name="Light Shading Accent 4" w:uiPriority="60"/>
-    <w:lsdException w:name="Light List Accent 4" w:uiPriority="61"/>
-    <w:lsdException w:name="Light Grid Accent 4" w:uiPriority="62"/>
-    <w:lsdException w:name="Medium Shading 1 Accent 4" w:uiPriority="63"/>
-    <w:lsdException w:name="Medium Shading 2 Accent 4" w:uiPriority="64"/>
-    <w:lsdException w:name="Medium List 1 Accent 4" w:uiPriority="65"/>
-    <w:lsdException w:name="Medium List 2 Accent 4" w:uiPriority="66"/>
-    <w:lsdException w:name="Medium Grid 1 Accent 4" w:uiPriority="67"/>
-    <w:lsdException w:name="Medium Grid 2 Accent 4" w:uiPriority="68"/>
-    <w:lsdException w:name="Medium Grid 3 Accent 4" w:uiPriority="69"/>
-    <w:lsdException w:name="Dark List Accent 4" w:uiPriority="70"/>
-    <w:lsdException w:name="Colorful Shading Accent 4" w:uiPriority="71"/>
-    <w:lsdException w:name="Colorful List Accent 4" w:uiPriority="72"/>
-    <w:lsdException w:name="Colorful Grid Accent 4" w:uiPriority="73"/>
-    <w:lsdException w:name="Light Shading Accent 5" w:uiPriority="60"/>
-    <w:lsdException w:name="Light List Accent 5" w:uiPriority="61"/>
-    <w:lsdException w:name="Light Grid Accent 5" w:uiPriority="62"/>
-    <w:lsdException w:name="Medium Shading 1 Accent 5" w:uiPriority="63"/>
-    <w:lsdException w:name="Medium Shading 2 Accent 5" w:uiPriority="64"/>
-    <w:lsdException w:name="Medium List 1 Accent 5" w:uiPriority="65"/>
-    <w:lsdException w:name="Medium List 2 Accent 5" w:uiPriority="66"/>
-    <w:lsdException w:name="Medium Grid 1 Accent 5" w:uiPriority="67"/>
-    <w:lsdException w:name="Medium Grid 2 Accent 5" w:uiPriority="68"/>
-    <w:lsdException w:name="Medium Grid 3 Accent 5" w:uiPriority="69"/>
-    <w:lsdException w:name="Dark List Accent 5" w:uiPriority="70"/>
-    <w:lsdException w:name="Colorful Shading Accent 5" w:uiPriority="71"/>
-    <w:lsdException w:name="Colorful List Accent 5" w:uiPriority="72"/>
-    <w:lsdException w:name="Colorful Grid Accent 5" w:uiPriority="73"/>
-    <w:lsdException w:name="Light Shading Accent 6" w:uiPriority="60"/>
-    <w:lsdException w:name="Light List Accent 6" w:uiPriority="61"/>
-    <w:lsdException w:name="Light Grid Accent 6" w:uiPriority="62"/>
-    <w:lsdException w:name="Medium Shading 1 Accent 6" w:uiPriority="63"/>
-    <w:lsdException w:name="Medium Shading 2 Accent 6" w:uiPriority="64"/>
-    <w:lsdException w:name="Medium List 1 Accent 6" w:uiPriority="65"/>
-    <w:lsdException w:name="Medium List 2 Accent 6" w:uiPriority="66"/>
-    <w:lsdException w:name="Medium Grid 1 Accent 6" w:uiPriority="67"/>
-    <w:lsdException w:name="Medium Grid 2 Accent 6" w:uiPriority="68"/>
-    <w:lsdException w:name="Medium Grid 3 Accent 6" w:uiPriority="69"/>
-    <w:lsdException w:name="Dark List Accent 6" w:uiPriority="70"/>
-    <w:lsdException w:name="Colorful Shading Accent 6" w:uiPriority="71"/>
-    <w:lsdException w:name="Colorful List Accent 6" w:uiPriority="72"/>
-    <w:lsdException w:name="Colorful Grid Accent 6" w:uiPriority="73"/>
-    <w:lsdException w:name="Subtle Emphasis" w:uiPriority="19" w:qFormat="1"/>
-    <w:lsdException w:name="Intense Emphasis" w:uiPriority="21" w:qFormat="1"/>
-    <w:lsdException w:name="Subtle Reference" w:uiPriority="31" w:qFormat="1"/>
-    <w:lsdException w:name="Intense Reference" w:uiPriority="32" w:qFormat="1"/>
-    <w:lsdException w:name="Book Title" w:uiPriority="33" w:qFormat="1"/>
-    <w:lsdException w:name="Bibliography" w:semiHidden="1" w:uiPriority="37" w:unhideWhenUsed="1"/>
-    <w:lsdException w:name="TOC Heading" w:semiHidden="1" w:uiPriority="39" w:unhideWhenUsed="1" w:qFormat="1"/>
-    <w:lsdException w:name="Plain Table 1" w:uiPriority="41"/>
-    <w:lsdException w:name="Plain Table 2" w:uiPriority="42"/>
-    <w:lsdException w:name="Plain Table 3" w:uiPriority="43"/>
-    <w:lsdException w:name="Plain Table 4" w:uiPriority="44"/>
-    <w:lsdException w:name="Plain Table 5" w:uiPriority="45"/>
-    <w:lsdException w:name="Grid Table Light" w:uiPriority="40"/>
-    <w:lsdException w:name="Grid Table 1 Light" w:uiPriority="46"/>
-    <w:lsdException w:name="Grid Table 2" w:uiPriority="47"/>
-    <w:lsdException w:name="Grid Table 3" w:uiPriority="48"/>
-    <w:lsdException w:name="Grid Table 4" w:uiPriority="49"/>
-    <w:lsdException w:name="Grid Table 5 Dark" w:uiPriority="50"/>
-    <w:lsdException w:name="Grid Table 6 Colorful" w:uiPriority="51"/>
-    <w:lsdException w:name="Grid Table 7 Colorful" w:uiPriority="52"/>
-    <w:lsdException w:name="Grid Table 1 Light Accent 1" w:uiPriority="46"/>
-    <w:lsdException w:name="Grid Table 2 Accent 1" w:uiPriority="47"/>
-    <w:lsdException w:name="Grid Table 3 Accent 1" w:uiPriority="48"/>
-    <w:lsdException w:name="Grid Table 4 Accent 1" w:uiPriority="49"/>
-    <w:lsdException w:name="Grid Table 5 Dark Accent 1" w:uiPriority="50"/>
-    <w:lsdException w:name="Grid Table 6 Colorful Accent 1" w:uiPriority="51"/>
-    <w:lsdException w:name="Grid Table 7 Colorful Accent 1" w:uiPriority="52"/>
-    <w:lsdException w:name="Grid Table 1 Light Accent 2" w:uiPriority="46"/>
-    <w:lsdException w:name="Grid Table 2 Accent 2" w:uiPriority="47"/>
-    <w:lsdException w:name="Grid Table 3 Accent 2" w:uiPriority="48"/>
-    <w:lsdException w:name="Grid Table 4 Accent 2" w:uiPriority="49"/>
-    <w:lsdException w:name="Grid Table 5 Dark Accent 2" w:uiPriority="50"/>
-    <w:lsdException w:name="Grid Table 6 Colorful Accent 2" w:uiPriority="51"/>
-    <w:lsdException w:name="Grid Table 7 Colorful Accent 2" w:uiPriority="52"/>
-    <w:lsdException w:name="Grid Table 1 Light Accent 3" w:uiPriority="46"/>
-    <w:lsdException w:name="Grid Table 2 Accent 3" w:uiPriority="47"/>
-    <w:lsdException w:name="Grid Table 3 Accent 3" w:uiPriority="48"/>
-    <w:lsdException w:name="Grid Table 4 Accent 3" w:uiPriority="49"/>
-    <w:lsdException w:name="Grid Table 5 Dark Accent 3" w:uiPriority="50"/>
-    <w:lsdException w:name="Grid Table 6 Colorful Accent 3" w:uiPriority="51"/>
-    <w:lsdException w:name="Grid Table 7 Colorful Accent 3" w:uiPriority="52"/>
-    <w:lsdException w:name="Grid Table 1 Light Accent 4" w:uiPriority="46"/>
-    <w:lsdException w:name="Grid Table 2 Accent 4" w:uiPriority="47"/>
-    <w:lsdException w:name="Grid Table 3 Accent 4" w:uiPriority="48"/>
-    <w:lsdException w:name="Grid Table 4 Accent 4" w:uiPriority="49"/>
-    <w:lsdException w:name="Grid Table 5 Dark Accent 4" w:uiPriority="50"/>
-    <w:lsdException w:name="Grid Table 6 Colorful Accent 4" w:uiPriority="51"/>
-    <w:lsdException w:name="Grid Table 7 Colorful Accent 4" w:uiPriority="52"/>
-    <w:lsdException w:name="Grid Table 1 Light Accent 5" w:uiPriority="46"/>
-    <w:lsdException w:name="Grid Table 2 Accent 5" w:uiPriority="47"/>
-    <w:lsdException w:name="Grid Table 3 Accent 5" w:uiPriority="48"/>
-    <w:lsdException w:name="Grid Table 4 Accent 5" w:uiPriority="49"/>
-    <w:lsdException w:name="Grid Table 5 Dark Accent 5" w:uiPriority="50"/>
-    <w:lsdException w:name="Grid Table 6 Colorful Accent 5" w:uiPriority="51"/>
-    <w:lsdException w:name="Grid Table 7 Colorful Accent 5" w:uiPriority="52"/>
-    <w:lsdException w:name="Grid Table 1 Light Accent 6" w:uiPriority="46"/>
-    <w:lsdException w:name="Grid Table 2 Accent 6" w:uiPriority="47"/>
-    <w:lsdException w:name="Grid Table 3 Accent 6" w:uiPriority="48"/>
-    <w:lsdException w:name="Grid Table 4 Accent 6" w:uiPriority="49"/>
-    <w:lsdException w:name="Grid Table 5 Dark Accent 6" w:uiPriority="50"/>
-    <w:lsdException w:name="Grid Table 6 Colorful Accent 6" w:uiPriority="51"/>
-    <w:lsdException w:name="Grid Table 7 Colorful Accent 6" w:uiPriority="52"/>
-    <w:lsdException w:name="List Table 1 Light" w:uiPriority="46"/>
-    <w:lsdException w:name="List Table 2" w:uiPriority="47"/>
-    <w:lsdException w:name="List Table 3" w:uiPriority="48"/>
-    <w:lsdException w:name="List Table 4" w:uiPriority="49"/>
-    <w:lsdException w:name="List Table 5 Dark" w:uiPriority="50"/>
-    <w:lsdException w:name="List Table 6 Colorful" w:uiPriority="51"/>
-    <w:lsdException w:name="List Table 7 Colorful" w:uiPriority="52"/>
-    <w:lsdException w:name="List Table 1 Light Accent 1" w:uiPriority="46"/>
-    <w:lsdException w:name="List Table 2 Accent 1" w:uiPriority="47"/>
-    <w:lsdException w:name="List Table 3 Accent 1" w:uiPriority="48"/>
-    <w:lsdException w:name="List Table 4 Accent 1" w:uiPriority="49"/>
-    <w:lsdException w:name="List Table 5 Dark Accent 1" w:uiPriority="50"/>
-    <w:lsdException w:name="List Table 6 Colorful Accent 1" w:uiPriority="51"/>
-    <w:lsdException w:name="List Table 7 Colorful Accent 1" w:uiPriority="52"/>
-    <w:lsdException w:name="List Table 1 Light Accent 2" w:uiPriority="46"/>
-    <w:lsdException w:name="List Table 2 Accent 2" w:uiPriority="47"/>
-    <w:lsdException w:name="List Table 3 Accent 2" w:uiPriority="48"/>
-    <w:lsdException w:name="List Table 4 Accent 2" w:uiPriority="49"/>
-    <w:lsdException w:name="List Table 5 Dark Accent 2" w:uiPriority="50"/>
-    <w:lsdException w:name="List Table 6 Colorful Accent 2" w:uiPriority="51"/>
-    <w:lsdException w:name="List Table 7 Colorful Accent 2" w:uiPriority="52"/>
-    <w:lsdException w:name="List Table 1 Light Accent 3" w:uiPriority="46"/>
-    <w:lsdException w:name="List Table 2 Accent 3" w:uiPriority="47"/>
-    <w:lsdException w:name="List Table 3 Accent 3" w:uiPriority="48"/>
-    <w:lsdException w:name="List Table 4 Accent 3" w:uiPriority="49"/>
-    <w:lsdException w:name="List Table 5 Dark Accent 3" w:uiPriority="50"/>
-    <w:lsdException w:name="List Table 6 Colorful Accent 3" w:uiPriority="51"/>
-    <w:lsdException w:name="List Table 7 Colorful Accent 3" w:uiPriority="52"/>
-    <w:lsdException w:name="List Table 1 Light Accent 4" w:uiPriority="46"/>
-    <w:lsdException w:name="List Table 2 Accent 4" w:uiPriority="47"/>
-    <w:lsdException w:name="List Table 3 Accent 4" w:uiPriority="48"/>
-    <w:lsdException w:name="List Table 4 Accent 4" w:uiPriority="49"/>
-    <w:lsdException w:name="List Table 5 Dark Accent 4" w:uiPriority="50"/>
-    <w:lsdException w:name="List Table 6 Colorful Accent 4" w:uiPriority="51"/>
-    <w:lsdException w:name="List Table 7 Colorful Accent 4" w:uiPriority="52"/>
-    <w:lsdException w:name="List Table 1 Light Accent 5" w:uiPriority="46"/>
-    <w:lsdException w:name="List Table 2 Accent 5" w:uiPriority="47"/>
-    <w:lsdException w:name="List Table 3 Accent 5" w:uiPriority="48"/>
-    <w:lsdException w:name="List Table 4 Accent 5" w:uiPriority="49"/>
-    <w:lsdException w:name="List Table 5 Dark Accent 5" w:uiPriority="50"/>
-    <w:lsdException w:name="List Table 6 Colorful Accent 5" w:uiPriority="51"/>
-    <w:lsdException w:name="List Table 7 Colorful Accent 5" w:uiPriority="52"/>
-    <w:lsdException w:name="List Table 1 Light Accent 6" w:uiPriority="46"/>
-    <w:lsdException w:name="List Table 2 Accent 6" w:uiPriority="47"/>
-    <w:lsdException w:name="List Table 3 Accent 6" w:uiPriority="48"/>
-    <w:lsdException w:name="List Table 4 Accent 6" w:uiPriority="49"/>
-    <w:lsdException w:name="List Table 5 Dark Accent 6" w:uiPriority="50"/>
-    <w:lsdException w:name="List Table 6 Colorful Accent 6" w:uiPriority="51"/>
-    <w:lsdException w:name="List Table 7 Colorful Accent 6" w:uiPriority="52"/>
-    <w:lsdException w:name="Mention" w:semiHidden="1" w:unhideWhenUsed="1"/>
-    <w:lsdException w:name="Smart Hyperlink" w:semiHidden="1" w:unhideWhenUsed="1"/>
-    <w:lsdException w:name="Hashtag" w:semiHidden="1" w:unhideWhenUsed="1"/>
-    <w:lsdException w:name="Unresolved Mention" w:semiHidden="1" w:unhideWhenUsed="1"/>
-    <w:lsdException w:name="Smart Link" w:semiHidden="1" w:unhideWhenUsed="1"/>
+  <w:latentStyles w:defLockedState="0" w:defUIPriority="99" w:defSemiHidden="1" w:defUnhideWhenUsed="1" w:defQFormat="0" w:count="267">
+    <w:lsdException w:name="Normal" w:semiHidden="0" w:uiPriority="0" w:unhideWhenUsed="0" w:qFormat="1"/>
+    <w:lsdException w:name="heading 1" w:semiHidden="0" w:uiPriority="9" w:unhideWhenUsed="0" w:qFormat="1"/>
+    <w:lsdException w:name="heading 2" w:uiPriority="9" w:qFormat="1"/>
+    <w:lsdException w:name="heading 3" w:uiPriority="9" w:qFormat="1"/>
+    <w:lsdException w:name="heading 4" w:uiPriority="9" w:qFormat="1"/>
+    <w:lsdException w:name="heading 5" w:uiPriority="9" w:qFormat="1"/>
+    <w:lsdException w:name="heading 6" w:uiPriority="9" w:qFormat="1"/>
+    <w:lsdException w:name="heading 7" w:uiPriority="9" w:qFormat="1"/>
+    <w:lsdException w:name="heading 8" w:uiPriority="9" w:qFormat="1"/>
+    <w:lsdException w:name="heading 9" w:uiPriority="9" w:qFormat="1"/>
+    <w:lsdException w:name="toc 1" w:uiPriority="39"/>
+    <w:lsdException w:name="toc 2" w:uiPriority="39"/>
+    <w:lsdException w:name="toc 3" w:uiPriority="39"/>
+    <w:lsdException w:name="toc 4" w:uiPriority="39"/>
+    <w:lsdException w:name="toc 5" w:uiPriority="39"/>
+    <w:lsdException w:name="toc 6" w:uiPriority="39"/>
+    <w:lsdException w:name="toc 7" w:uiPriority="39"/>
+    <w:lsdException w:name="toc 8" w:uiPriority="39"/>
+    <w:lsdException w:name="toc 9" w:uiPriority="39"/>
+    <w:lsdException w:name="caption" w:uiPriority="35" w:qFormat="1"/>
+    <w:lsdException w:name="Title" w:semiHidden="0" w:uiPriority="10" w:unhideWhenUsed="0" w:qFormat="1"/>
+    <w:lsdException w:name="Default Paragraph Font" w:uiPriority="1"/>
+    <w:lsdException w:name="Subtitle" w:semiHidden="0" w:uiPriority="11" w:unhideWhenUsed="0" w:qFormat="1"/>
+    <w:lsdException w:name="Strong" w:semiHidden="0" w:uiPriority="22" w:unhideWhenUsed="0" w:qFormat="1"/>
+    <w:lsdException w:name="Emphasis" w:semiHidden="0" w:uiPriority="20" w:unhideWhenUsed="0" w:qFormat="1"/>
+    <w:lsdException w:name="Table Grid" w:uiPriority="59"/>
+    <w:lsdException w:name="Placeholder Text" w:unhideWhenUsed="0"/>
+    <w:lsdException w:name="No Spacing" w:semiHidden="0" w:uiPriority="1" w:unhideWhenUsed="0" w:qFormat="1"/>
+    <w:lsdException w:name="Light Shading" w:semiHidden="0" w:uiPriority="60" w:unhideWhenUsed="0"/>
+    <w:lsdException w:name="Light List" w:semiHidden="0" w:uiPriority="61" w:unhideWhenUsed="0"/>
+    <w:lsdException w:name="Light Grid" w:semiHidden="0" w:uiPriority="62" w:unhideWhenUsed="0"/>
+    <w:lsdException w:name="Medium Shading 1" w:semiHidden="0" w:uiPriority="63" w:unhideWhenUsed="0"/>
+    <w:lsdException w:name="Medium Shading 2" w:semiHidden="0" w:uiPriority="64" w:unhideWhenUsed="0"/>
+    <w:lsdException w:name="Medium List 1" w:semiHidden="0" w:uiPriority="65" w:unhideWhenUsed="0"/>
+    <w:lsdException w:name="Medium List 2" w:semiHidden="0" w:uiPriority="66" w:unhideWhenUsed="0"/>
+    <w:lsdException w:name="Medium Grid 1" w:semiHidden="0" w:uiPriority="67" w:unhideWhenUsed="0"/>
+    <w:lsdException w:name="Medium Grid 2" w:semiHidden="0" w:uiPriority="68" w:unhideWhenUsed="0"/>
+    <w:lsdException w:name="Medium Grid 3" w:semiHidden="0" w:uiPriority="69" w:unhideWhenUsed="0"/>
+    <w:lsdException w:name="Dark List" w:semiHidden="0" w:uiPriority="70" w:unhideWhenUsed="0"/>
+    <w:lsdException w:name="Colorful Shading" w:semiHidden="0" w:uiPriority="71" w:unhideWhenUsed="0"/>
+    <w:lsdException w:name="Colorful List" w:semiHidden="0" w:uiPriority="72" w:unhideWhenUsed="0"/>
+    <w:lsdException w:name="Colorful Grid" w:semiHidden="0" w:uiPriority="73" w:unhideWhenUsed="0"/>
+    <w:lsdException w:name="Light Shading Accent 1" w:semiHidden="0" w:uiPriority="60" w:unhideWhenUsed="0"/>
+    <w:lsdException w:name="Light List Accent 1" w:semiHidden="0" w:uiPriority="61" w:unhideWhenUsed="0"/>
+    <w:lsdException w:name="Light Grid Accent 1" w:semiHidden="0" w:uiPriority="62" w:unhideWhenUsed="0"/>
+    <w:lsdException w:name="Medium Shading 1 Accent 1" w:semiHidden="0" w:uiPriority="63" w:unhideWhenUsed="0"/>
+    <w:lsdException w:name="Medium Shading 2 Accent 1" w:semiHidden="0" w:uiPriority="64" w:unhideWhenUsed="0"/>
+    <w:lsdException w:name="Medium List 1 Accent 1" w:semiHidden="0" w:uiPriority="65" w:unhideWhenUsed="0"/>
+    <w:lsdException w:name="Revision" w:unhideWhenUsed="0"/>
+    <w:lsdException w:name="List Paragraph" w:semiHidden="0" w:uiPriority="34" w:unhideWhenUsed="0" w:qFormat="1"/>
+    <w:lsdException w:name="Quote" w:semiHidden="0" w:uiPriority="29" w:unhideWhenUsed="0" w:qFormat="1"/>
+    <w:lsdException w:name="Intense Quote" w:semiHidden="0" w:uiPriority="30" w:unhideWhenUsed="0" w:qFormat="1"/>
+    <w:lsdException w:name="Medium List 2 Accent 1" w:semiHidden="0" w:uiPriority="66" w:unhideWhenUsed="0"/>
+    <w:lsdException w:name="Medium Grid 1 Accent 1" w:semiHidden="0" w:uiPriority="67" w:unhideWhenUsed="0"/>
+    <w:lsdException w:name="Medium Grid 2 Accent 1" w:semiHidden="0" w:uiPriority="68" w:unhideWhenUsed="0"/>
+    <w:lsdException w:name="Medium Grid 3 Accent 1" w:semiHidden="0" w:uiPriority="69" w:unhideWhenUsed="0"/>
+    <w:lsdException w:name="Dark List Accent 1" w:semiHidden="0" w:uiPriority="70" w:unhideWhenUsed="0"/>
+    <w:lsdException w:name="Colorful Shading Accent 1" w:semiHidden="0" w:uiPriority="71" w:unhideWhenUsed="0"/>
+    <w:lsdException w:name="Colorful List Accent 1" w:semiHidden="0" w:uiPriority="72" w:unhideWhenUsed="0"/>
+    <w:lsdException w:name="Colorful Grid Accent 1" w:semiHidden="0" w:uiPriority="73" w:unhideWhenUsed="0"/>
+    <w:lsdException w:name="Light Shading Accent 2" w:semiHidden="0" w:uiPriority="60" w:unhideWhenUsed="0"/>
+    <w:lsdException w:name="Light List Accent 2" w:semiHidden="0" w:uiPriority="61" w:unhideWhenUsed="0"/>
+    <w:lsdException w:name="Light Grid Accent 2" w:semiHidden="0" w:uiPriority="62" w:unhideWhenUsed="0"/>
+    <w:lsdException w:name="Medium Shading 1 Accent 2" w:semiHidden="0" w:uiPriority="63" w:unhideWhenUsed="0"/>
+    <w:lsdException w:name="Medium Shading 2 Accent 2" w:semiHidden="0" w:uiPriority="64" w:unhideWhenUsed="0"/>
+    <w:lsdException w:name="Medium List 1 Accent 2" w:semiHidden="0" w:uiPriority="65" w:unhideWhenUsed="0"/>
+    <w:lsdException w:name="Medium List 2 Accent 2" w:semiHidden="0" w:uiPriority="66" w:unhideWhenUsed="0"/>
+    <w:lsdException w:name="Medium Grid 1 Accent 2" w:semiHidden="0" w:uiPriority="67" w:unhideWhenUsed="0"/>
+    <w:lsdException w:name="Medium Grid 2 Accent 2" w:semiHidden="0" w:uiPriority="68" w:unhideWhenUsed="0"/>
+    <w:lsdException w:name="Medium Grid 3 Accent 2" w:semiHidden="0" w:uiPriority="69" w:unhideWhenUsed="0"/>
+    <w:lsdException w:name="Dark List Accent 2" w:semiHidden="0" w:uiPriority="70" w:unhideWhenUsed="0"/>
+    <w:lsdException w:name="Colorful Shading Accent 2" w:semiHidden="0" w:uiPriority="71" w:unhideWhenUsed="0"/>
+    <w:lsdException w:name="Colorful List Accent 2" w:semiHidden="0" w:uiPriority="72" w:unhideWhenUsed="0"/>
+    <w:lsdException w:name="Colorful Grid Accent 2" w:semiHidden="0" w:uiPriority="73" w:unhideWhenUsed="0"/>
+    <w:lsdException w:name="Light Shading Accent 3" w:semiHidden="0" w:uiPriority="60" w:unhideWhenUsed="0"/>
+    <w:lsdException w:name="Light List Accent 3" w:semiHidden="0" w:uiPriority="61" w:unhideWhenUsed="0"/>
+    <w:lsdException w:name="Light Grid Accent 3" w:semiHidden="0" w:uiPriority="62" w:unhideWhenUsed="0"/>
+    <w:lsdException w:name="Medium Shading 1 Accent 3" w:semiHidden="0" w:uiPriority="63" w:unhideWhenUsed="0"/>
+    <w:lsdException w:name="Medium Shading 2 Accent 3" w:semiHidden="0" w:uiPriority="64" w:unhideWhenUsed="0"/>
+    <w:lsdException w:name="Medium List 1 Accent 3" w:semiHidden="0" w:uiPriority="65" w:unhideWhenUsed="0"/>
+    <w:lsdException w:name="Medium List 2 Accent 3" w:semiHidden="0" w:uiPriority="66" w:unhideWhenUsed="0"/>
+    <w:lsdException w:name="Medium Grid 1 Accent 3" w:semiHidden="0" w:uiPriority="67" w:unhideWhenUsed="0"/>
+    <w:lsdException w:name="Medium Grid 2 Accent 3" w:semiHidden="0" w:uiPriority="68" w:unhideWhenUsed="0"/>
+    <w:lsdException w:name="Medium Grid 3 Accent 3" w:semiHidden="0" w:uiPriority="69" w:unhideWhenUsed="0"/>
+    <w:lsdException w:name="Dark List Accent 3" w:semiHidden="0" w:uiPriority="70" w:unhideWhenUsed="0"/>
+    <w:lsdException w:name="Colorful Shading Accent 3" w:semiHidden="0" w:uiPriority="71" w:unhideWhenUsed="0"/>
+    <w:lsdException w:name="Colorful List Accent 3" w:semiHidden="0" w:uiPriority="72" w:unhideWhenUsed="0"/>
+    <w:lsdException w:name="Colorful Grid Accent 3" w:semiHidden="0" w:uiPriority="73" w:unhideWhenUsed="0"/>
+    <w:lsdException w:name="Light Shading Accent 4" w:semiHidden="0" w:uiPriority="60" w:unhideWhenUsed="0"/>
+    <w:lsdException w:name="Light List Accent 4" w:semiHidden="0" w:uiPriority="61" w:unhideWhenUsed="0"/>
+    <w:lsdException w:name="Light Grid Accent 4" w:semiHidden="0" w:uiPriority="62" w:unhideWhenUsed="0"/>
+    <w:lsdException w:name="Medium Shading 1 Accent 4" w:semiHidden="0" w:uiPriority="63" w:unhideWhenUsed="0"/>
+    <w:lsdException w:name="Medium Shading 2 Accent 4" w:semiHidden="0" w:uiPriority="64" w:unhideWhenUsed="0"/>
+    <w:lsdException w:name="Medium List 1 Accent 4" w:semiHidden="0" w:uiPriority="65" w:unhideWhenUsed="0"/>
+    <w:lsdException w:name="Medium List 2 Accent 4" w:semiHidden="0" w:uiPriority="66" w:unhideWhenUsed="0"/>
+    <w:lsdException w:name="Medium Grid 1 Accent 4" w:semiHidden="0" w:uiPriority="67" w:unhideWhenUsed="0"/>
+    <w:lsdException w:name="Medium Grid 2 Accent 4" w:semiHidden="0" w:uiPriority="68" w:unhideWhenUsed="0"/>
+    <w:lsdException w:name="Medium Grid 3 Accent 4" w:semiHidden="0" w:uiPriority="69" w:unhideWhenUsed="0"/>
+    <w:lsdException w:name="Dark List Accent 4" w:semiHidden="0" w:uiPriority="70" w:unhideWhenUsed="0"/>
+    <w:lsdException w:name="Colorful Shading Accent 4" w:semiHidden="0" w:uiPriority="71" w:unhideWhenUsed="0"/>
+    <w:lsdException w:name="Colorful List Accent 4" w:semiHidden="0" w:uiPriority="72" w:unhideWhenUsed="0"/>
+    <w:lsdException w:name="Colorful Grid Accent 4" w:semiHidden="0" w:uiPriority="73" w:unhideWhenUsed="0"/>
+    <w:lsdException w:name="Light Shading Accent 5" w:semiHidden="0" w:uiPriority="60" w:unhideWhenUsed="0"/>
+    <w:lsdException w:name="Light List Accent 5" w:semiHidden="0" w:uiPriority="61" w:unhideWhenUsed="0"/>
+    <w:lsdException w:name="Light Grid Accent 5" w:semiHidden="0" w:uiPriority="62" w:unhideWhenUsed="0"/>
+    <w:lsdException w:name="Medium Shading 1 Accent 5" w:semiHidden="0" w:uiPriority="63" w:unhideWhenUsed="0"/>
+    <w:lsdException w:name="Medium Shading 2 Accent 5" w:semiHidden="0" w:uiPriority="64" w:unhideWhenUsed="0"/>
+    <w:lsdException w:name="Medium List 1 Accent 5" w:semiHidden="0" w:uiPriority="65" w:unhideWhenUsed="0"/>
+    <w:lsdException w:name="Medium List 2 Accent 5" w:semiHidden="0" w:uiPriority="66" w:unhideWhenUsed="0"/>
+    <w:lsdException w:name="Medium Grid 1 Accent 5" w:semiHidden="0" w:uiPriority="67" w:unhideWhenUsed="0"/>
+    <w:lsdException w:name="Medium Grid 2 Accent 5" w:semiHidden="0" w:uiPriority="68" w:unhideWhenUsed="0"/>
+    <w:lsdException w:name="Medium Grid 3 Accent 5" w:semiHidden="0" w:uiPriority="69" w:unhideWhenUsed="0"/>
+    <w:lsdException w:name="Dark List Accent 5" w:semiHidden="0" w:uiPriority="70" w:unhideWhenUsed="0"/>
+    <w:lsdException w:name="Colorful Shading Accent 5" w:semiHidden="0" w:uiPriority="71" w:unhideWhenUsed="0"/>
+    <w:lsdException w:name="Colorful List Accent 5" w:semiHidden="0" w:uiPriority="72" w:unhideWhenUsed="0"/>
+    <w:lsdException w:name="Colorful Grid Accent 5" w:semiHidden="0" w:uiPriority="73" w:unhideWhenUsed="0"/>
+    <w:lsdException w:name="Light Shading Accent 6" w:semiHidden="0" w:uiPriority="60" w:unhideWhenUsed="0"/>
+    <w:lsdException w:name="Light List Accent 6" w:semiHidden="0" w:uiPriority="61" w:unhideWhenUsed="0"/>
+    <w:lsdException w:name="Light Grid Accent 6" w:semiHidden="0" w:uiPriority="62" w:unhideWhenUsed="0"/>
+    <w:lsdException w:name="Medium Shading 1 Accent 6" w:semiHidden="0" w:uiPriority="63" w:unhideWhenUsed="0"/>
+    <w:lsdException w:name="Medium Shading 2 Accent 6" w:semiHidden="0" w:uiPriority="64" w:unhideWhenUsed="0"/>
+    <w:lsdException w:name="Medium List 1 Accent 6" w:semiHidden="0" w:uiPriority="65" w:unhideWhenUsed="0"/>
+    <w:lsdException w:name="Medium List 2 Accent 6" w:semiHidden="0" w:uiPriority="66" w:unhideWhenUsed="0"/>
+    <w:lsdException w:name="Medium Grid 1 Accent 6" w:semiHidden="0" w:uiPriority="67" w:unhideWhenUsed="0"/>
+    <w:lsdException w:name="Medium Grid 2 Accent 6" w:semiHidden="0" w:uiPriority="68" w:unhideWhenUsed="0"/>
+    <w:lsdException w:name="Medium Grid 3 Accent 6" w:semiHidden="0" w:uiPriority="69" w:unhideWhenUsed="0"/>
+    <w:lsdException w:name="Dark List Accent 6" w:semiHidden="0" w:uiPriority="70" w:unhideWhenUsed="0"/>
+    <w:lsdException w:name="Colorful Shading Accent 6" w:semiHidden="0" w:uiPriority="71" w:unhideWhenUsed="0"/>
+    <w:lsdException w:name="Colorful List Accent 6" w:semiHidden="0" w:uiPriority="72" w:unhideWhenUsed="0"/>
+    <w:lsdException w:name="Colorful Grid Accent 6" w:semiHidden="0" w:uiPriority="73" w:unhideWhenUsed="0"/>
+    <w:lsdException w:name="Subtle Emphasis" w:semiHidden="0" w:uiPriority="19" w:unhideWhenUsed="0" w:qFormat="1"/>
+    <w:lsdException w:name="Intense Emphasis" w:semiHidden="0" w:uiPriority="21" w:unhideWhenUsed="0" w:qFormat="1"/>
+    <w:lsdException w:name="Subtle Reference" w:semiHidden="0" w:uiPriority="31" w:unhideWhenUsed="0" w:qFormat="1"/>
+    <w:lsdException w:name="Intense Reference" w:semiHidden="0" w:uiPriority="32" w:unhideWhenUsed="0" w:qFormat="1"/>
+    <w:lsdException w:name="Book Title" w:semiHidden="0" w:uiPriority="33" w:unhideWhenUsed="0" w:qFormat="1"/>
+    <w:lsdException w:name="Bibliography" w:uiPriority="37"/>
+    <w:lsdException w:name="TOC Heading" w:uiPriority="39" w:qFormat="1"/>
   </w:latentStyles>
   <w:style w:type="paragraph" w:default="1" w:styleId="Normal">
     <w:name w:val="Normal"/>
@@ -4456,6 +4698,7 @@
     <w:uiPriority w:val="99"/>
     <w:semiHidden/>
     <w:unhideWhenUsed/>
+    <w:qFormat/>
     <w:tblPr>
       <w:tblInd w:w="0" w:type="dxa"/>
       <w:tblCellMar>
@@ -5026,7 +5269,7 @@
 </file>
 
 <file path=customXml/itemProps1.xml><?xml version="1.0" encoding="utf-8"?>
-<ds:datastoreItem xmlns:ds="http://schemas.openxmlformats.org/officeDocument/2006/customXml" ds:itemID="{0543F94D-3F3D-4B3C-BF4E-0D53377AA8D4}">
+<ds:datastoreItem xmlns:ds="http://schemas.openxmlformats.org/officeDocument/2006/customXml" ds:itemID="{F4A49CCA-FE10-4C8E-BB55-F35D0AD0F631}">
   <ds:schemaRefs>
     <ds:schemaRef ds:uri="http://schemas.openxmlformats.org/officeDocument/2006/bibliography"/>
   </ds:schemaRefs>

</xml_diff>